<commit_message>
Java Keyword and Package statement
Java Keyword and Package statement
</commit_message>
<xml_diff>
--- a/docs/CoreJava.docx
+++ b/docs/CoreJava.docx
@@ -21103,6 +21103,603 @@
         <w:t>The variables and methods of the final class are not by default final. You have to make it final explicitly.</w:t>
       </w:r>
     </w:p>
+    <w:p>
+      <w:pPr>
+        <w:pStyle w:val="NoSpacing"/>
+        <w:tabs>
+          <w:tab w:val="left" w:pos="5525"/>
+        </w:tabs>
+        <w:rPr>
+          <w:color w:val="000000" w:themeColor="text1"/>
+          <w:sz w:val="24"/>
+          <w:szCs w:val="24"/>
+        </w:rPr>
+      </w:pPr>
+    </w:p>
+    <w:p>
+      <w:pPr>
+        <w:pStyle w:val="NoSpacing"/>
+        <w:tabs>
+          <w:tab w:val="left" w:pos="5525"/>
+        </w:tabs>
+        <w:rPr>
+          <w:b/>
+          <w:bCs/>
+          <w:color w:val="000000" w:themeColor="text1"/>
+          <w:sz w:val="24"/>
+          <w:szCs w:val="24"/>
+        </w:rPr>
+      </w:pPr>
+      <w:r>
+        <w:rPr>
+          <w:b/>
+          <w:bCs/>
+          <w:color w:val="000000" w:themeColor="text1"/>
+          <w:sz w:val="24"/>
+          <w:szCs w:val="24"/>
+        </w:rPr>
+        <w:t>Static Keyword</w:t>
+      </w:r>
+    </w:p>
+    <w:p>
+      <w:pPr>
+        <w:pStyle w:val="NoSpacing"/>
+        <w:numPr>
+          <w:ilvl w:val="0"/>
+          <w:numId w:val="56"/>
+        </w:numPr>
+        <w:tabs>
+          <w:tab w:val="left" w:pos="5525"/>
+        </w:tabs>
+        <w:rPr>
+          <w:color w:val="000000" w:themeColor="text1"/>
+          <w:sz w:val="24"/>
+          <w:szCs w:val="24"/>
+        </w:rPr>
+      </w:pPr>
+      <w:r>
+        <w:rPr>
+          <w:color w:val="000000" w:themeColor="text1"/>
+          <w:sz w:val="24"/>
+          <w:szCs w:val="24"/>
+        </w:rPr>
+        <w:t>Static keyword is use to create class level properties.</w:t>
+      </w:r>
+    </w:p>
+    <w:p>
+      <w:pPr>
+        <w:pStyle w:val="NoSpacing"/>
+        <w:numPr>
+          <w:ilvl w:val="0"/>
+          <w:numId w:val="56"/>
+        </w:numPr>
+        <w:tabs>
+          <w:tab w:val="left" w:pos="5525"/>
+        </w:tabs>
+        <w:rPr>
+          <w:color w:val="000000" w:themeColor="text1"/>
+          <w:sz w:val="24"/>
+          <w:szCs w:val="24"/>
+        </w:rPr>
+      </w:pPr>
+      <w:r>
+        <w:rPr>
+          <w:color w:val="000000" w:themeColor="text1"/>
+          <w:sz w:val="24"/>
+          <w:szCs w:val="24"/>
+        </w:rPr>
+        <w:t>The static properties can be access with class name and without class object.</w:t>
+      </w:r>
+    </w:p>
+    <w:p>
+      <w:pPr>
+        <w:pStyle w:val="NoSpacing"/>
+        <w:numPr>
+          <w:ilvl w:val="0"/>
+          <w:numId w:val="56"/>
+        </w:numPr>
+        <w:tabs>
+          <w:tab w:val="left" w:pos="5525"/>
+        </w:tabs>
+        <w:rPr>
+          <w:color w:val="000000" w:themeColor="text1"/>
+          <w:sz w:val="24"/>
+          <w:szCs w:val="24"/>
+        </w:rPr>
+      </w:pPr>
+      <w:r>
+        <w:rPr>
+          <w:color w:val="000000" w:themeColor="text1"/>
+          <w:sz w:val="24"/>
+          <w:szCs w:val="24"/>
+        </w:rPr>
+        <w:t>You can mark variable, class and method as a static.</w:t>
+      </w:r>
+    </w:p>
+    <w:p>
+      <w:pPr>
+        <w:pStyle w:val="NoSpacing"/>
+        <w:numPr>
+          <w:ilvl w:val="0"/>
+          <w:numId w:val="56"/>
+        </w:numPr>
+        <w:tabs>
+          <w:tab w:val="left" w:pos="5525"/>
+        </w:tabs>
+        <w:rPr>
+          <w:color w:val="000000" w:themeColor="text1"/>
+          <w:sz w:val="24"/>
+          <w:szCs w:val="24"/>
+        </w:rPr>
+      </w:pPr>
+      <w:r>
+        <w:rPr>
+          <w:color w:val="000000" w:themeColor="text1"/>
+          <w:sz w:val="24"/>
+          <w:szCs w:val="24"/>
+        </w:rPr>
+        <w:t>Static class must be a</w:t>
+      </w:r>
+      <w:r>
+        <w:rPr>
+          <w:color w:val="000000" w:themeColor="text1"/>
+          <w:sz w:val="24"/>
+          <w:szCs w:val="24"/>
+        </w:rPr>
+        <w:t>n</w:t>
+      </w:r>
+      <w:r>
+        <w:rPr>
+          <w:color w:val="000000" w:themeColor="text1"/>
+          <w:sz w:val="24"/>
+          <w:szCs w:val="24"/>
+        </w:rPr>
+        <w:t xml:space="preserve"> inner class.</w:t>
+      </w:r>
+      <w:r>
+        <w:rPr>
+          <w:color w:val="000000" w:themeColor="text1"/>
+          <w:sz w:val="24"/>
+          <w:szCs w:val="24"/>
+        </w:rPr>
+        <w:t xml:space="preserve"> You cannot create static outer class.</w:t>
+      </w:r>
+    </w:p>
+    <w:p>
+      <w:pPr>
+        <w:pStyle w:val="NoSpacing"/>
+        <w:numPr>
+          <w:ilvl w:val="0"/>
+          <w:numId w:val="56"/>
+        </w:numPr>
+        <w:tabs>
+          <w:tab w:val="left" w:pos="5525"/>
+        </w:tabs>
+        <w:rPr>
+          <w:color w:val="000000" w:themeColor="text1"/>
+          <w:sz w:val="24"/>
+          <w:szCs w:val="24"/>
+        </w:rPr>
+      </w:pPr>
+      <w:r>
+        <w:rPr>
+          <w:color w:val="000000" w:themeColor="text1"/>
+          <w:sz w:val="24"/>
+          <w:szCs w:val="24"/>
+        </w:rPr>
+        <w:t>Static properties are loaded inside memory at the time of class loading.</w:t>
+      </w:r>
+    </w:p>
+    <w:p>
+      <w:pPr>
+        <w:pStyle w:val="NoSpacing"/>
+        <w:numPr>
+          <w:ilvl w:val="0"/>
+          <w:numId w:val="56"/>
+        </w:numPr>
+        <w:tabs>
+          <w:tab w:val="left" w:pos="5525"/>
+        </w:tabs>
+        <w:rPr>
+          <w:color w:val="000000" w:themeColor="text1"/>
+          <w:sz w:val="24"/>
+          <w:szCs w:val="24"/>
+        </w:rPr>
+      </w:pPr>
+      <w:r>
+        <w:rPr>
+          <w:color w:val="000000" w:themeColor="text1"/>
+          <w:sz w:val="24"/>
+          <w:szCs w:val="24"/>
+        </w:rPr>
+        <w:t>Copy of static property is not created inside the Heap and it is not allocated for an object</w:t>
+      </w:r>
+    </w:p>
+    <w:p>
+      <w:pPr>
+        <w:pStyle w:val="NoSpacing"/>
+        <w:numPr>
+          <w:ilvl w:val="0"/>
+          <w:numId w:val="56"/>
+        </w:numPr>
+        <w:tabs>
+          <w:tab w:val="left" w:pos="5525"/>
+        </w:tabs>
+        <w:rPr>
+          <w:color w:val="000000" w:themeColor="text1"/>
+          <w:sz w:val="24"/>
+          <w:szCs w:val="24"/>
+        </w:rPr>
+      </w:pPr>
+      <w:r>
+        <w:rPr>
+          <w:color w:val="000000" w:themeColor="text1"/>
+          <w:sz w:val="24"/>
+          <w:szCs w:val="24"/>
+        </w:rPr>
+        <w:t>Static variable cannot be create inside method.</w:t>
+      </w:r>
+    </w:p>
+    <w:p>
+      <w:pPr>
+        <w:pStyle w:val="NoSpacing"/>
+        <w:numPr>
+          <w:ilvl w:val="0"/>
+          <w:numId w:val="56"/>
+        </w:numPr>
+        <w:tabs>
+          <w:tab w:val="left" w:pos="5525"/>
+        </w:tabs>
+        <w:rPr>
+          <w:color w:val="000000" w:themeColor="text1"/>
+          <w:sz w:val="24"/>
+          <w:szCs w:val="24"/>
+        </w:rPr>
+      </w:pPr>
+      <w:r>
+        <w:rPr>
+          <w:color w:val="000000" w:themeColor="text1"/>
+          <w:sz w:val="24"/>
+          <w:szCs w:val="24"/>
+        </w:rPr>
+        <w:t>Static method</w:t>
+      </w:r>
+    </w:p>
+    <w:p>
+      <w:pPr>
+        <w:pStyle w:val="NoSpacing"/>
+        <w:numPr>
+          <w:ilvl w:val="1"/>
+          <w:numId w:val="56"/>
+        </w:numPr>
+        <w:tabs>
+          <w:tab w:val="left" w:pos="5525"/>
+        </w:tabs>
+        <w:rPr>
+          <w:color w:val="000000" w:themeColor="text1"/>
+          <w:sz w:val="24"/>
+          <w:szCs w:val="24"/>
+        </w:rPr>
+      </w:pPr>
+      <w:r>
+        <w:rPr>
+          <w:color w:val="000000" w:themeColor="text1"/>
+          <w:sz w:val="24"/>
+          <w:szCs w:val="24"/>
+        </w:rPr>
+        <w:t>Static method can be access outside class without object and using class name.</w:t>
+      </w:r>
+    </w:p>
+    <w:p>
+      <w:pPr>
+        <w:pStyle w:val="NoSpacing"/>
+        <w:numPr>
+          <w:ilvl w:val="1"/>
+          <w:numId w:val="56"/>
+        </w:numPr>
+        <w:tabs>
+          <w:tab w:val="left" w:pos="5525"/>
+        </w:tabs>
+        <w:rPr>
+          <w:color w:val="000000" w:themeColor="text1"/>
+          <w:sz w:val="24"/>
+          <w:szCs w:val="24"/>
+        </w:rPr>
+      </w:pPr>
+      <w:r>
+        <w:rPr>
+          <w:color w:val="000000" w:themeColor="text1"/>
+          <w:sz w:val="24"/>
+          <w:szCs w:val="24"/>
+        </w:rPr>
+        <w:t>Inside Static method you cannot access the non-static properties</w:t>
+      </w:r>
+    </w:p>
+    <w:p>
+      <w:pPr>
+        <w:pStyle w:val="NoSpacing"/>
+        <w:numPr>
+          <w:ilvl w:val="1"/>
+          <w:numId w:val="56"/>
+        </w:numPr>
+        <w:tabs>
+          <w:tab w:val="left" w:pos="5525"/>
+        </w:tabs>
+        <w:rPr>
+          <w:color w:val="000000" w:themeColor="text1"/>
+          <w:sz w:val="24"/>
+          <w:szCs w:val="24"/>
+        </w:rPr>
+      </w:pPr>
+      <w:r>
+        <w:rPr>
+          <w:color w:val="000000" w:themeColor="text1"/>
+          <w:sz w:val="24"/>
+          <w:szCs w:val="24"/>
+        </w:rPr>
+        <w:t>Inside static method you cannot use the super and this keyword.</w:t>
+      </w:r>
+    </w:p>
+    <w:p>
+      <w:pPr>
+        <w:pStyle w:val="NoSpacing"/>
+        <w:tabs>
+          <w:tab w:val="left" w:pos="5525"/>
+        </w:tabs>
+        <w:rPr>
+          <w:color w:val="000000" w:themeColor="text1"/>
+          <w:sz w:val="24"/>
+          <w:szCs w:val="24"/>
+        </w:rPr>
+      </w:pPr>
+      <w:r>
+        <w:rPr>
+          <w:noProof/>
+          <w:color w:val="000000" w:themeColor="text1"/>
+          <w:sz w:val="24"/>
+          <w:szCs w:val="24"/>
+        </w:rPr>
+        <w:lastRenderedPageBreak/>
+        <w:drawing>
+          <wp:inline distT="0" distB="0" distL="0" distR="0" wp14:anchorId="685D412B" wp14:editId="20B2B59C">
+            <wp:extent cx="3137877" cy="1208887"/>
+            <wp:effectExtent l="0" t="0" r="5715" b="0"/>
+            <wp:docPr id="23" name="Picture 23"/>
+            <wp:cNvGraphicFramePr>
+              <a:graphicFrameLocks xmlns:a="http://schemas.openxmlformats.org/drawingml/2006/main" noChangeAspect="1"/>
+            </wp:cNvGraphicFramePr>
+            <a:graphic xmlns:a="http://schemas.openxmlformats.org/drawingml/2006/main">
+              <a:graphicData uri="http://schemas.openxmlformats.org/drawingml/2006/picture">
+                <pic:pic xmlns:pic="http://schemas.openxmlformats.org/drawingml/2006/picture">
+                  <pic:nvPicPr>
+                    <pic:cNvPr id="0" name="Picture 1"/>
+                    <pic:cNvPicPr>
+                      <a:picLocks noChangeAspect="1" noChangeArrowheads="1"/>
+                    </pic:cNvPicPr>
+                  </pic:nvPicPr>
+                  <pic:blipFill>
+                    <a:blip r:embed="rId38" cstate="print">
+                      <a:extLst>
+                        <a:ext uri="{28A0092B-C50C-407E-A947-70E740481C1C}">
+                          <a14:useLocalDpi xmlns:a14="http://schemas.microsoft.com/office/drawing/2010/main" val="0"/>
+                        </a:ext>
+                      </a:extLst>
+                    </a:blip>
+                    <a:srcRect/>
+                    <a:stretch>
+                      <a:fillRect/>
+                    </a:stretch>
+                  </pic:blipFill>
+                  <pic:spPr bwMode="auto">
+                    <a:xfrm>
+                      <a:off x="0" y="0"/>
+                      <a:ext cx="3144699" cy="1211515"/>
+                    </a:xfrm>
+                    <a:prstGeom prst="rect">
+                      <a:avLst/>
+                    </a:prstGeom>
+                    <a:noFill/>
+                    <a:ln>
+                      <a:noFill/>
+                    </a:ln>
+                  </pic:spPr>
+                </pic:pic>
+              </a:graphicData>
+            </a:graphic>
+          </wp:inline>
+        </w:drawing>
+      </w:r>
+    </w:p>
+    <w:p>
+      <w:pPr>
+        <w:pStyle w:val="NoSpacing"/>
+        <w:tabs>
+          <w:tab w:val="left" w:pos="5525"/>
+        </w:tabs>
+        <w:rPr>
+          <w:color w:val="000000" w:themeColor="text1"/>
+          <w:sz w:val="24"/>
+          <w:szCs w:val="24"/>
+        </w:rPr>
+      </w:pPr>
+    </w:p>
+    <w:p>
+      <w:pPr>
+        <w:pStyle w:val="NoSpacing"/>
+        <w:tabs>
+          <w:tab w:val="left" w:pos="5525"/>
+        </w:tabs>
+        <w:rPr>
+          <w:b/>
+          <w:bCs/>
+          <w:color w:val="000000" w:themeColor="text1"/>
+          <w:sz w:val="24"/>
+          <w:szCs w:val="24"/>
+          <w:u w:val="single"/>
+        </w:rPr>
+      </w:pPr>
+      <w:r>
+        <w:rPr>
+          <w:b/>
+          <w:bCs/>
+          <w:color w:val="000000" w:themeColor="text1"/>
+          <w:sz w:val="24"/>
+          <w:szCs w:val="24"/>
+          <w:u w:val="single"/>
+        </w:rPr>
+        <w:t>Package, Import and access modifier</w:t>
+      </w:r>
+    </w:p>
+    <w:p>
+      <w:pPr>
+        <w:pStyle w:val="NoSpacing"/>
+        <w:tabs>
+          <w:tab w:val="left" w:pos="5525"/>
+        </w:tabs>
+        <w:rPr>
+          <w:b/>
+          <w:bCs/>
+          <w:color w:val="000000" w:themeColor="text1"/>
+          <w:sz w:val="24"/>
+          <w:szCs w:val="24"/>
+        </w:rPr>
+      </w:pPr>
+      <w:r>
+        <w:rPr>
+          <w:b/>
+          <w:bCs/>
+          <w:color w:val="000000" w:themeColor="text1"/>
+          <w:sz w:val="24"/>
+          <w:szCs w:val="24"/>
+        </w:rPr>
+        <w:t>Package</w:t>
+      </w:r>
+    </w:p>
+    <w:p>
+      <w:pPr>
+        <w:pStyle w:val="NoSpacing"/>
+        <w:numPr>
+          <w:ilvl w:val="0"/>
+          <w:numId w:val="57"/>
+        </w:numPr>
+        <w:tabs>
+          <w:tab w:val="left" w:pos="5525"/>
+        </w:tabs>
+        <w:rPr>
+          <w:color w:val="000000" w:themeColor="text1"/>
+          <w:sz w:val="24"/>
+          <w:szCs w:val="24"/>
+        </w:rPr>
+      </w:pPr>
+      <w:r>
+        <w:rPr>
+          <w:color w:val="000000" w:themeColor="text1"/>
+          <w:sz w:val="24"/>
+          <w:szCs w:val="24"/>
+        </w:rPr>
+        <w:t xml:space="preserve"> </w:t>
+      </w:r>
+      <w:r>
+        <w:rPr>
+          <w:color w:val="000000" w:themeColor="text1"/>
+          <w:sz w:val="24"/>
+          <w:szCs w:val="24"/>
+        </w:rPr>
+        <w:t>Package statement must be created using a package keyword</w:t>
+      </w:r>
+    </w:p>
+    <w:p>
+      <w:pPr>
+        <w:pStyle w:val="NoSpacing"/>
+        <w:numPr>
+          <w:ilvl w:val="0"/>
+          <w:numId w:val="57"/>
+        </w:numPr>
+        <w:tabs>
+          <w:tab w:val="left" w:pos="5525"/>
+        </w:tabs>
+        <w:rPr>
+          <w:color w:val="000000" w:themeColor="text1"/>
+          <w:sz w:val="24"/>
+          <w:szCs w:val="24"/>
+        </w:rPr>
+      </w:pPr>
+      <w:r>
+        <w:rPr>
+          <w:color w:val="000000" w:themeColor="text1"/>
+          <w:sz w:val="24"/>
+          <w:szCs w:val="24"/>
+        </w:rPr>
+        <w:t>Package statement must be a 1</w:t>
+      </w:r>
+      <w:r>
+        <w:rPr>
+          <w:color w:val="000000" w:themeColor="text1"/>
+          <w:sz w:val="24"/>
+          <w:szCs w:val="24"/>
+          <w:vertAlign w:val="superscript"/>
+        </w:rPr>
+        <w:t>st</w:t>
+      </w:r>
+      <w:r>
+        <w:rPr>
+          <w:color w:val="000000" w:themeColor="text1"/>
+          <w:sz w:val="24"/>
+          <w:szCs w:val="24"/>
+        </w:rPr>
+        <w:t xml:space="preserve"> statement in a file</w:t>
+      </w:r>
+    </w:p>
+    <w:p>
+      <w:pPr>
+        <w:pStyle w:val="NoSpacing"/>
+        <w:numPr>
+          <w:ilvl w:val="0"/>
+          <w:numId w:val="57"/>
+        </w:numPr>
+        <w:tabs>
+          <w:tab w:val="left" w:pos="5525"/>
+        </w:tabs>
+        <w:rPr>
+          <w:color w:val="000000" w:themeColor="text1"/>
+          <w:sz w:val="24"/>
+          <w:szCs w:val="24"/>
+        </w:rPr>
+      </w:pPr>
+      <w:r>
+        <w:rPr>
+          <w:color w:val="000000" w:themeColor="text1"/>
+          <w:sz w:val="24"/>
+          <w:szCs w:val="24"/>
+        </w:rPr>
+        <w:t>Package statement is applicable for all the java classes in a file.</w:t>
+      </w:r>
+    </w:p>
+    <w:p>
+      <w:pPr>
+        <w:pStyle w:val="NoSpacing"/>
+        <w:numPr>
+          <w:ilvl w:val="0"/>
+          <w:numId w:val="57"/>
+        </w:numPr>
+        <w:tabs>
+          <w:tab w:val="left" w:pos="5525"/>
+        </w:tabs>
+        <w:rPr>
+          <w:color w:val="000000" w:themeColor="text1"/>
+          <w:sz w:val="24"/>
+          <w:szCs w:val="24"/>
+        </w:rPr>
+      </w:pPr>
+      <w:r>
+        <w:rPr>
+          <w:color w:val="000000" w:themeColor="text1"/>
+          <w:sz w:val="24"/>
+          <w:szCs w:val="24"/>
+        </w:rPr>
+        <w:t>Package statement can be write only once in a class.</w:t>
+      </w:r>
+    </w:p>
     <w:sectPr>
       <w:pgSz w:w="12240" w:h="15840"/>
       <w:pgMar w:top="1440" w:right="1440" w:bottom="1440" w:left="1440" w:header="720" w:footer="720" w:gutter="0"/>
@@ -21831,9 +22428,9 @@
     </w:lvl>
   </w:abstractNum>
   <w:abstractNum w:abstractNumId="8" w15:restartNumberingAfterBreak="0">
-    <w:nsid w:val="0E370099"/>
+    <w:nsid w:val="0DCE4694"/>
     <w:multiLevelType w:val="hybridMultilevel"/>
-    <w:tmpl w:val="FAE4B7BA"/>
+    <w:tmpl w:val="7E087AF8"/>
     <w:lvl w:ilvl="0" w:tplc="0409000F">
       <w:start w:val="1"/>
       <w:numFmt w:val="decimal"/>
@@ -21922,9 +22519,9 @@
     </w:lvl>
   </w:abstractNum>
   <w:abstractNum w:abstractNumId="9" w15:restartNumberingAfterBreak="0">
-    <w:nsid w:val="0FF72D0D"/>
+    <w:nsid w:val="0E370099"/>
     <w:multiLevelType w:val="hybridMultilevel"/>
-    <w:tmpl w:val="E334BD24"/>
+    <w:tmpl w:val="FAE4B7BA"/>
     <w:lvl w:ilvl="0" w:tplc="0409000F">
       <w:start w:val="1"/>
       <w:numFmt w:val="decimal"/>
@@ -21939,7 +22536,7 @@
         <w:u w:val="none"/>
       </w:rPr>
     </w:lvl>
-    <w:lvl w:ilvl="1" w:tplc="04090019">
+    <w:lvl w:ilvl="1" w:tplc="04090019" w:tentative="1">
       <w:start w:val="1"/>
       <w:numFmt w:val="lowerLetter"/>
       <w:lvlText w:val="%2."/>
@@ -21948,7 +22545,7 @@
         <w:ind w:left="1440" w:hanging="360"/>
       </w:pPr>
     </w:lvl>
-    <w:lvl w:ilvl="2" w:tplc="0409001B">
+    <w:lvl w:ilvl="2" w:tplc="0409001B" w:tentative="1">
       <w:start w:val="1"/>
       <w:numFmt w:val="lowerRoman"/>
       <w:lvlText w:val="%3."/>
@@ -22013,276 +22610,9 @@
     </w:lvl>
   </w:abstractNum>
   <w:abstractNum w:abstractNumId="10" w15:restartNumberingAfterBreak="0">
-    <w:nsid w:val="13403A58"/>
+    <w:nsid w:val="0FF72D0D"/>
     <w:multiLevelType w:val="hybridMultilevel"/>
-    <w:tmpl w:val="CF3236E2"/>
-    <w:lvl w:ilvl="0" w:tplc="0409000F">
-      <w:start w:val="1"/>
-      <w:numFmt w:val="decimal"/>
-      <w:lvlText w:val="%1."/>
-      <w:lvlJc w:val="left"/>
-      <w:pPr>
-        <w:ind w:left="720" w:hanging="360"/>
-      </w:pPr>
-      <w:rPr>
-        <w:rFonts w:hint="default"/>
-      </w:rPr>
-    </w:lvl>
-    <w:lvl w:ilvl="1" w:tplc="04090019" w:tentative="1">
-      <w:start w:val="1"/>
-      <w:numFmt w:val="lowerLetter"/>
-      <w:lvlText w:val="%2."/>
-      <w:lvlJc w:val="left"/>
-      <w:pPr>
-        <w:ind w:left="1440" w:hanging="360"/>
-      </w:pPr>
-    </w:lvl>
-    <w:lvl w:ilvl="2" w:tplc="0409001B" w:tentative="1">
-      <w:start w:val="1"/>
-      <w:numFmt w:val="lowerRoman"/>
-      <w:lvlText w:val="%3."/>
-      <w:lvlJc w:val="right"/>
-      <w:pPr>
-        <w:ind w:left="2160" w:hanging="180"/>
-      </w:pPr>
-    </w:lvl>
-    <w:lvl w:ilvl="3" w:tplc="0409000F" w:tentative="1">
-      <w:start w:val="1"/>
-      <w:numFmt w:val="decimal"/>
-      <w:lvlText w:val="%4."/>
-      <w:lvlJc w:val="left"/>
-      <w:pPr>
-        <w:ind w:left="2880" w:hanging="360"/>
-      </w:pPr>
-    </w:lvl>
-    <w:lvl w:ilvl="4" w:tplc="04090019" w:tentative="1">
-      <w:start w:val="1"/>
-      <w:numFmt w:val="lowerLetter"/>
-      <w:lvlText w:val="%5."/>
-      <w:lvlJc w:val="left"/>
-      <w:pPr>
-        <w:ind w:left="3600" w:hanging="360"/>
-      </w:pPr>
-    </w:lvl>
-    <w:lvl w:ilvl="5" w:tplc="0409001B" w:tentative="1">
-      <w:start w:val="1"/>
-      <w:numFmt w:val="lowerRoman"/>
-      <w:lvlText w:val="%6."/>
-      <w:lvlJc w:val="right"/>
-      <w:pPr>
-        <w:ind w:left="4320" w:hanging="180"/>
-      </w:pPr>
-    </w:lvl>
-    <w:lvl w:ilvl="6" w:tplc="0409000F" w:tentative="1">
-      <w:start w:val="1"/>
-      <w:numFmt w:val="decimal"/>
-      <w:lvlText w:val="%7."/>
-      <w:lvlJc w:val="left"/>
-      <w:pPr>
-        <w:ind w:left="5040" w:hanging="360"/>
-      </w:pPr>
-    </w:lvl>
-    <w:lvl w:ilvl="7" w:tplc="04090019" w:tentative="1">
-      <w:start w:val="1"/>
-      <w:numFmt w:val="lowerLetter"/>
-      <w:lvlText w:val="%8."/>
-      <w:lvlJc w:val="left"/>
-      <w:pPr>
-        <w:ind w:left="5760" w:hanging="360"/>
-      </w:pPr>
-    </w:lvl>
-    <w:lvl w:ilvl="8" w:tplc="0409001B" w:tentative="1">
-      <w:start w:val="1"/>
-      <w:numFmt w:val="lowerRoman"/>
-      <w:lvlText w:val="%9."/>
-      <w:lvlJc w:val="right"/>
-      <w:pPr>
-        <w:ind w:left="6480" w:hanging="180"/>
-      </w:pPr>
-    </w:lvl>
-  </w:abstractNum>
-  <w:abstractNum w:abstractNumId="11" w15:restartNumberingAfterBreak="0">
-    <w:nsid w:val="13D15B6E"/>
-    <w:multiLevelType w:val="hybridMultilevel"/>
-    <w:tmpl w:val="338625FE"/>
-    <w:lvl w:ilvl="0" w:tplc="0409000F">
-      <w:start w:val="1"/>
-      <w:numFmt w:val="decimal"/>
-      <w:lvlText w:val="%1."/>
-      <w:lvlJc w:val="left"/>
-      <w:pPr>
-        <w:ind w:left="720" w:hanging="360"/>
-      </w:pPr>
-      <w:rPr>
-        <w:rFonts w:hint="default"/>
-      </w:rPr>
-    </w:lvl>
-    <w:lvl w:ilvl="1" w:tplc="04090019" w:tentative="1">
-      <w:start w:val="1"/>
-      <w:numFmt w:val="lowerLetter"/>
-      <w:lvlText w:val="%2."/>
-      <w:lvlJc w:val="left"/>
-      <w:pPr>
-        <w:ind w:left="1440" w:hanging="360"/>
-      </w:pPr>
-    </w:lvl>
-    <w:lvl w:ilvl="2" w:tplc="0409001B" w:tentative="1">
-      <w:start w:val="1"/>
-      <w:numFmt w:val="lowerRoman"/>
-      <w:lvlText w:val="%3."/>
-      <w:lvlJc w:val="right"/>
-      <w:pPr>
-        <w:ind w:left="2160" w:hanging="180"/>
-      </w:pPr>
-    </w:lvl>
-    <w:lvl w:ilvl="3" w:tplc="0409000F" w:tentative="1">
-      <w:start w:val="1"/>
-      <w:numFmt w:val="decimal"/>
-      <w:lvlText w:val="%4."/>
-      <w:lvlJc w:val="left"/>
-      <w:pPr>
-        <w:ind w:left="2880" w:hanging="360"/>
-      </w:pPr>
-    </w:lvl>
-    <w:lvl w:ilvl="4" w:tplc="04090019" w:tentative="1">
-      <w:start w:val="1"/>
-      <w:numFmt w:val="lowerLetter"/>
-      <w:lvlText w:val="%5."/>
-      <w:lvlJc w:val="left"/>
-      <w:pPr>
-        <w:ind w:left="3600" w:hanging="360"/>
-      </w:pPr>
-    </w:lvl>
-    <w:lvl w:ilvl="5" w:tplc="0409001B" w:tentative="1">
-      <w:start w:val="1"/>
-      <w:numFmt w:val="lowerRoman"/>
-      <w:lvlText w:val="%6."/>
-      <w:lvlJc w:val="right"/>
-      <w:pPr>
-        <w:ind w:left="4320" w:hanging="180"/>
-      </w:pPr>
-    </w:lvl>
-    <w:lvl w:ilvl="6" w:tplc="0409000F" w:tentative="1">
-      <w:start w:val="1"/>
-      <w:numFmt w:val="decimal"/>
-      <w:lvlText w:val="%7."/>
-      <w:lvlJc w:val="left"/>
-      <w:pPr>
-        <w:ind w:left="5040" w:hanging="360"/>
-      </w:pPr>
-    </w:lvl>
-    <w:lvl w:ilvl="7" w:tplc="04090019" w:tentative="1">
-      <w:start w:val="1"/>
-      <w:numFmt w:val="lowerLetter"/>
-      <w:lvlText w:val="%8."/>
-      <w:lvlJc w:val="left"/>
-      <w:pPr>
-        <w:ind w:left="5760" w:hanging="360"/>
-      </w:pPr>
-    </w:lvl>
-    <w:lvl w:ilvl="8" w:tplc="0409001B" w:tentative="1">
-      <w:start w:val="1"/>
-      <w:numFmt w:val="lowerRoman"/>
-      <w:lvlText w:val="%9."/>
-      <w:lvlJc w:val="right"/>
-      <w:pPr>
-        <w:ind w:left="6480" w:hanging="180"/>
-      </w:pPr>
-    </w:lvl>
-  </w:abstractNum>
-  <w:abstractNum w:abstractNumId="12" w15:restartNumberingAfterBreak="0">
-    <w:nsid w:val="13E14882"/>
-    <w:multiLevelType w:val="hybridMultilevel"/>
-    <w:tmpl w:val="B47C73C8"/>
-    <w:lvl w:ilvl="0" w:tplc="0409000F">
-      <w:start w:val="1"/>
-      <w:numFmt w:val="decimal"/>
-      <w:lvlText w:val="%1."/>
-      <w:lvlJc w:val="left"/>
-      <w:pPr>
-        <w:ind w:left="720" w:hanging="360"/>
-      </w:pPr>
-      <w:rPr>
-        <w:rFonts w:hint="default"/>
-      </w:rPr>
-    </w:lvl>
-    <w:lvl w:ilvl="1" w:tplc="04090019">
-      <w:start w:val="1"/>
-      <w:numFmt w:val="lowerLetter"/>
-      <w:lvlText w:val="%2."/>
-      <w:lvlJc w:val="left"/>
-      <w:pPr>
-        <w:ind w:left="1440" w:hanging="360"/>
-      </w:pPr>
-    </w:lvl>
-    <w:lvl w:ilvl="2" w:tplc="0409001B" w:tentative="1">
-      <w:start w:val="1"/>
-      <w:numFmt w:val="lowerRoman"/>
-      <w:lvlText w:val="%3."/>
-      <w:lvlJc w:val="right"/>
-      <w:pPr>
-        <w:ind w:left="2160" w:hanging="180"/>
-      </w:pPr>
-    </w:lvl>
-    <w:lvl w:ilvl="3" w:tplc="0409000F" w:tentative="1">
-      <w:start w:val="1"/>
-      <w:numFmt w:val="decimal"/>
-      <w:lvlText w:val="%4."/>
-      <w:lvlJc w:val="left"/>
-      <w:pPr>
-        <w:ind w:left="2880" w:hanging="360"/>
-      </w:pPr>
-    </w:lvl>
-    <w:lvl w:ilvl="4" w:tplc="04090019" w:tentative="1">
-      <w:start w:val="1"/>
-      <w:numFmt w:val="lowerLetter"/>
-      <w:lvlText w:val="%5."/>
-      <w:lvlJc w:val="left"/>
-      <w:pPr>
-        <w:ind w:left="3600" w:hanging="360"/>
-      </w:pPr>
-    </w:lvl>
-    <w:lvl w:ilvl="5" w:tplc="0409001B" w:tentative="1">
-      <w:start w:val="1"/>
-      <w:numFmt w:val="lowerRoman"/>
-      <w:lvlText w:val="%6."/>
-      <w:lvlJc w:val="right"/>
-      <w:pPr>
-        <w:ind w:left="4320" w:hanging="180"/>
-      </w:pPr>
-    </w:lvl>
-    <w:lvl w:ilvl="6" w:tplc="0409000F" w:tentative="1">
-      <w:start w:val="1"/>
-      <w:numFmt w:val="decimal"/>
-      <w:lvlText w:val="%7."/>
-      <w:lvlJc w:val="left"/>
-      <w:pPr>
-        <w:ind w:left="5040" w:hanging="360"/>
-      </w:pPr>
-    </w:lvl>
-    <w:lvl w:ilvl="7" w:tplc="04090019" w:tentative="1">
-      <w:start w:val="1"/>
-      <w:numFmt w:val="lowerLetter"/>
-      <w:lvlText w:val="%8."/>
-      <w:lvlJc w:val="left"/>
-      <w:pPr>
-        <w:ind w:left="5760" w:hanging="360"/>
-      </w:pPr>
-    </w:lvl>
-    <w:lvl w:ilvl="8" w:tplc="0409001B" w:tentative="1">
-      <w:start w:val="1"/>
-      <w:numFmt w:val="lowerRoman"/>
-      <w:lvlText w:val="%9."/>
-      <w:lvlJc w:val="right"/>
-      <w:pPr>
-        <w:ind w:left="6480" w:hanging="180"/>
-      </w:pPr>
-    </w:lvl>
-  </w:abstractNum>
-  <w:abstractNum w:abstractNumId="13" w15:restartNumberingAfterBreak="0">
-    <w:nsid w:val="14B34819"/>
-    <w:multiLevelType w:val="hybridMultilevel"/>
-    <w:tmpl w:val="ADC01DC2"/>
+    <w:tmpl w:val="E334BD24"/>
     <w:lvl w:ilvl="0" w:tplc="0409000F">
       <w:start w:val="1"/>
       <w:numFmt w:val="decimal"/>
@@ -22297,7 +22627,7 @@
         <w:u w:val="none"/>
       </w:rPr>
     </w:lvl>
-    <w:lvl w:ilvl="1" w:tplc="04090019" w:tentative="1">
+    <w:lvl w:ilvl="1" w:tplc="04090019">
       <w:start w:val="1"/>
       <w:numFmt w:val="lowerLetter"/>
       <w:lvlText w:val="%2."/>
@@ -22306,7 +22636,7 @@
         <w:ind w:left="1440" w:hanging="360"/>
       </w:pPr>
     </w:lvl>
-    <w:lvl w:ilvl="2" w:tplc="0409001B" w:tentative="1">
+    <w:lvl w:ilvl="2" w:tplc="0409001B">
       <w:start w:val="1"/>
       <w:numFmt w:val="lowerRoman"/>
       <w:lvlText w:val="%3."/>
@@ -22370,10 +22700,10 @@
       </w:pPr>
     </w:lvl>
   </w:abstractNum>
-  <w:abstractNum w:abstractNumId="14" w15:restartNumberingAfterBreak="0">
-    <w:nsid w:val="15B733E9"/>
+  <w:abstractNum w:abstractNumId="11" w15:restartNumberingAfterBreak="0">
+    <w:nsid w:val="13403A58"/>
     <w:multiLevelType w:val="hybridMultilevel"/>
-    <w:tmpl w:val="72D0F6DE"/>
+    <w:tmpl w:val="CF3236E2"/>
     <w:lvl w:ilvl="0" w:tplc="0409000F">
       <w:start w:val="1"/>
       <w:numFmt w:val="decimal"/>
@@ -22459,11 +22789,189 @@
       </w:pPr>
     </w:lvl>
   </w:abstractNum>
-  <w:abstractNum w:abstractNumId="15" w15:restartNumberingAfterBreak="0">
-    <w:nsid w:val="19284C11"/>
+  <w:abstractNum w:abstractNumId="12" w15:restartNumberingAfterBreak="0">
+    <w:nsid w:val="13D15B6E"/>
     <w:multiLevelType w:val="hybridMultilevel"/>
-    <w:tmpl w:val="C67633B4"/>
-    <w:lvl w:ilvl="0" w:tplc="368E72F0">
+    <w:tmpl w:val="338625FE"/>
+    <w:lvl w:ilvl="0" w:tplc="0409000F">
+      <w:start w:val="1"/>
+      <w:numFmt w:val="decimal"/>
+      <w:lvlText w:val="%1."/>
+      <w:lvlJc w:val="left"/>
+      <w:pPr>
+        <w:ind w:left="720" w:hanging="360"/>
+      </w:pPr>
+      <w:rPr>
+        <w:rFonts w:hint="default"/>
+      </w:rPr>
+    </w:lvl>
+    <w:lvl w:ilvl="1" w:tplc="04090019" w:tentative="1">
+      <w:start w:val="1"/>
+      <w:numFmt w:val="lowerLetter"/>
+      <w:lvlText w:val="%2."/>
+      <w:lvlJc w:val="left"/>
+      <w:pPr>
+        <w:ind w:left="1440" w:hanging="360"/>
+      </w:pPr>
+    </w:lvl>
+    <w:lvl w:ilvl="2" w:tplc="0409001B" w:tentative="1">
+      <w:start w:val="1"/>
+      <w:numFmt w:val="lowerRoman"/>
+      <w:lvlText w:val="%3."/>
+      <w:lvlJc w:val="right"/>
+      <w:pPr>
+        <w:ind w:left="2160" w:hanging="180"/>
+      </w:pPr>
+    </w:lvl>
+    <w:lvl w:ilvl="3" w:tplc="0409000F" w:tentative="1">
+      <w:start w:val="1"/>
+      <w:numFmt w:val="decimal"/>
+      <w:lvlText w:val="%4."/>
+      <w:lvlJc w:val="left"/>
+      <w:pPr>
+        <w:ind w:left="2880" w:hanging="360"/>
+      </w:pPr>
+    </w:lvl>
+    <w:lvl w:ilvl="4" w:tplc="04090019" w:tentative="1">
+      <w:start w:val="1"/>
+      <w:numFmt w:val="lowerLetter"/>
+      <w:lvlText w:val="%5."/>
+      <w:lvlJc w:val="left"/>
+      <w:pPr>
+        <w:ind w:left="3600" w:hanging="360"/>
+      </w:pPr>
+    </w:lvl>
+    <w:lvl w:ilvl="5" w:tplc="0409001B" w:tentative="1">
+      <w:start w:val="1"/>
+      <w:numFmt w:val="lowerRoman"/>
+      <w:lvlText w:val="%6."/>
+      <w:lvlJc w:val="right"/>
+      <w:pPr>
+        <w:ind w:left="4320" w:hanging="180"/>
+      </w:pPr>
+    </w:lvl>
+    <w:lvl w:ilvl="6" w:tplc="0409000F" w:tentative="1">
+      <w:start w:val="1"/>
+      <w:numFmt w:val="decimal"/>
+      <w:lvlText w:val="%7."/>
+      <w:lvlJc w:val="left"/>
+      <w:pPr>
+        <w:ind w:left="5040" w:hanging="360"/>
+      </w:pPr>
+    </w:lvl>
+    <w:lvl w:ilvl="7" w:tplc="04090019" w:tentative="1">
+      <w:start w:val="1"/>
+      <w:numFmt w:val="lowerLetter"/>
+      <w:lvlText w:val="%8."/>
+      <w:lvlJc w:val="left"/>
+      <w:pPr>
+        <w:ind w:left="5760" w:hanging="360"/>
+      </w:pPr>
+    </w:lvl>
+    <w:lvl w:ilvl="8" w:tplc="0409001B" w:tentative="1">
+      <w:start w:val="1"/>
+      <w:numFmt w:val="lowerRoman"/>
+      <w:lvlText w:val="%9."/>
+      <w:lvlJc w:val="right"/>
+      <w:pPr>
+        <w:ind w:left="6480" w:hanging="180"/>
+      </w:pPr>
+    </w:lvl>
+  </w:abstractNum>
+  <w:abstractNum w:abstractNumId="13" w15:restartNumberingAfterBreak="0">
+    <w:nsid w:val="13E14882"/>
+    <w:multiLevelType w:val="hybridMultilevel"/>
+    <w:tmpl w:val="B47C73C8"/>
+    <w:lvl w:ilvl="0" w:tplc="0409000F">
+      <w:start w:val="1"/>
+      <w:numFmt w:val="decimal"/>
+      <w:lvlText w:val="%1."/>
+      <w:lvlJc w:val="left"/>
+      <w:pPr>
+        <w:ind w:left="720" w:hanging="360"/>
+      </w:pPr>
+      <w:rPr>
+        <w:rFonts w:hint="default"/>
+      </w:rPr>
+    </w:lvl>
+    <w:lvl w:ilvl="1" w:tplc="04090019">
+      <w:start w:val="1"/>
+      <w:numFmt w:val="lowerLetter"/>
+      <w:lvlText w:val="%2."/>
+      <w:lvlJc w:val="left"/>
+      <w:pPr>
+        <w:ind w:left="1440" w:hanging="360"/>
+      </w:pPr>
+    </w:lvl>
+    <w:lvl w:ilvl="2" w:tplc="0409001B" w:tentative="1">
+      <w:start w:val="1"/>
+      <w:numFmt w:val="lowerRoman"/>
+      <w:lvlText w:val="%3."/>
+      <w:lvlJc w:val="right"/>
+      <w:pPr>
+        <w:ind w:left="2160" w:hanging="180"/>
+      </w:pPr>
+    </w:lvl>
+    <w:lvl w:ilvl="3" w:tplc="0409000F" w:tentative="1">
+      <w:start w:val="1"/>
+      <w:numFmt w:val="decimal"/>
+      <w:lvlText w:val="%4."/>
+      <w:lvlJc w:val="left"/>
+      <w:pPr>
+        <w:ind w:left="2880" w:hanging="360"/>
+      </w:pPr>
+    </w:lvl>
+    <w:lvl w:ilvl="4" w:tplc="04090019" w:tentative="1">
+      <w:start w:val="1"/>
+      <w:numFmt w:val="lowerLetter"/>
+      <w:lvlText w:val="%5."/>
+      <w:lvlJc w:val="left"/>
+      <w:pPr>
+        <w:ind w:left="3600" w:hanging="360"/>
+      </w:pPr>
+    </w:lvl>
+    <w:lvl w:ilvl="5" w:tplc="0409001B" w:tentative="1">
+      <w:start w:val="1"/>
+      <w:numFmt w:val="lowerRoman"/>
+      <w:lvlText w:val="%6."/>
+      <w:lvlJc w:val="right"/>
+      <w:pPr>
+        <w:ind w:left="4320" w:hanging="180"/>
+      </w:pPr>
+    </w:lvl>
+    <w:lvl w:ilvl="6" w:tplc="0409000F" w:tentative="1">
+      <w:start w:val="1"/>
+      <w:numFmt w:val="decimal"/>
+      <w:lvlText w:val="%7."/>
+      <w:lvlJc w:val="left"/>
+      <w:pPr>
+        <w:ind w:left="5040" w:hanging="360"/>
+      </w:pPr>
+    </w:lvl>
+    <w:lvl w:ilvl="7" w:tplc="04090019" w:tentative="1">
+      <w:start w:val="1"/>
+      <w:numFmt w:val="lowerLetter"/>
+      <w:lvlText w:val="%8."/>
+      <w:lvlJc w:val="left"/>
+      <w:pPr>
+        <w:ind w:left="5760" w:hanging="360"/>
+      </w:pPr>
+    </w:lvl>
+    <w:lvl w:ilvl="8" w:tplc="0409001B" w:tentative="1">
+      <w:start w:val="1"/>
+      <w:numFmt w:val="lowerRoman"/>
+      <w:lvlText w:val="%9."/>
+      <w:lvlJc w:val="right"/>
+      <w:pPr>
+        <w:ind w:left="6480" w:hanging="180"/>
+      </w:pPr>
+    </w:lvl>
+  </w:abstractNum>
+  <w:abstractNum w:abstractNumId="14" w15:restartNumberingAfterBreak="0">
+    <w:nsid w:val="14B34819"/>
+    <w:multiLevelType w:val="hybridMultilevel"/>
+    <w:tmpl w:val="ADC01DC2"/>
+    <w:lvl w:ilvl="0" w:tplc="0409000F">
       <w:start w:val="1"/>
       <w:numFmt w:val="decimal"/>
       <w:lvlText w:val="%1."/>
@@ -22477,7 +22985,7 @@
         <w:u w:val="none"/>
       </w:rPr>
     </w:lvl>
-    <w:lvl w:ilvl="1" w:tplc="04090019">
+    <w:lvl w:ilvl="1" w:tplc="04090019" w:tentative="1">
       <w:start w:val="1"/>
       <w:numFmt w:val="lowerLetter"/>
       <w:lvlText w:val="%2."/>
@@ -22486,7 +22994,7 @@
         <w:ind w:left="1440" w:hanging="360"/>
       </w:pPr>
     </w:lvl>
-    <w:lvl w:ilvl="2" w:tplc="0409001B">
+    <w:lvl w:ilvl="2" w:tplc="0409001B" w:tentative="1">
       <w:start w:val="1"/>
       <w:numFmt w:val="lowerRoman"/>
       <w:lvlText w:val="%3."/>
@@ -22550,10 +23058,10 @@
       </w:pPr>
     </w:lvl>
   </w:abstractNum>
-  <w:abstractNum w:abstractNumId="16" w15:restartNumberingAfterBreak="0">
-    <w:nsid w:val="192E2302"/>
+  <w:abstractNum w:abstractNumId="15" w15:restartNumberingAfterBreak="0">
+    <w:nsid w:val="15B733E9"/>
     <w:multiLevelType w:val="hybridMultilevel"/>
-    <w:tmpl w:val="E69212B4"/>
+    <w:tmpl w:val="72D0F6DE"/>
     <w:lvl w:ilvl="0" w:tplc="0409000F">
       <w:start w:val="1"/>
       <w:numFmt w:val="decimal"/>
@@ -22564,10 +23072,9 @@
       </w:pPr>
       <w:rPr>
         <w:rFonts w:hint="default"/>
-        <w:b w:val="0"/>
       </w:rPr>
     </w:lvl>
-    <w:lvl w:ilvl="1" w:tplc="04090019">
+    <w:lvl w:ilvl="1" w:tplc="04090019" w:tentative="1">
       <w:start w:val="1"/>
       <w:numFmt w:val="lowerLetter"/>
       <w:lvlText w:val="%2."/>
@@ -22640,11 +23147,11 @@
       </w:pPr>
     </w:lvl>
   </w:abstractNum>
-  <w:abstractNum w:abstractNumId="17" w15:restartNumberingAfterBreak="0">
-    <w:nsid w:val="204D5718"/>
+  <w:abstractNum w:abstractNumId="16" w15:restartNumberingAfterBreak="0">
+    <w:nsid w:val="19284C11"/>
     <w:multiLevelType w:val="hybridMultilevel"/>
-    <w:tmpl w:val="00925A92"/>
-    <w:lvl w:ilvl="0" w:tplc="0409000F">
+    <w:tmpl w:val="C67633B4"/>
+    <w:lvl w:ilvl="0" w:tplc="368E72F0">
       <w:start w:val="1"/>
       <w:numFmt w:val="decimal"/>
       <w:lvlText w:val="%1."/>
@@ -22667,7 +23174,7 @@
         <w:ind w:left="1440" w:hanging="360"/>
       </w:pPr>
     </w:lvl>
-    <w:lvl w:ilvl="2" w:tplc="0409001B" w:tentative="1">
+    <w:lvl w:ilvl="2" w:tplc="0409001B">
       <w:start w:val="1"/>
       <w:numFmt w:val="lowerRoman"/>
       <w:lvlText w:val="%3."/>
@@ -22731,10 +23238,10 @@
       </w:pPr>
     </w:lvl>
   </w:abstractNum>
-  <w:abstractNum w:abstractNumId="18" w15:restartNumberingAfterBreak="0">
-    <w:nsid w:val="24730B11"/>
+  <w:abstractNum w:abstractNumId="17" w15:restartNumberingAfterBreak="0">
+    <w:nsid w:val="192E2302"/>
     <w:multiLevelType w:val="hybridMultilevel"/>
-    <w:tmpl w:val="E44E2AC2"/>
+    <w:tmpl w:val="E69212B4"/>
     <w:lvl w:ilvl="0" w:tplc="0409000F">
       <w:start w:val="1"/>
       <w:numFmt w:val="decimal"/>
@@ -22745,9 +23252,10 @@
       </w:pPr>
       <w:rPr>
         <w:rFonts w:hint="default"/>
+        <w:b w:val="0"/>
       </w:rPr>
     </w:lvl>
-    <w:lvl w:ilvl="1" w:tplc="04090019" w:tentative="1">
+    <w:lvl w:ilvl="1" w:tplc="04090019">
       <w:start w:val="1"/>
       <w:numFmt w:val="lowerLetter"/>
       <w:lvlText w:val="%2."/>
@@ -22820,366 +23328,10 @@
       </w:pPr>
     </w:lvl>
   </w:abstractNum>
-  <w:abstractNum w:abstractNumId="19" w15:restartNumberingAfterBreak="0">
-    <w:nsid w:val="2482354E"/>
+  <w:abstractNum w:abstractNumId="18" w15:restartNumberingAfterBreak="0">
+    <w:nsid w:val="204D5718"/>
     <w:multiLevelType w:val="hybridMultilevel"/>
-    <w:tmpl w:val="50A41C30"/>
-    <w:lvl w:ilvl="0" w:tplc="0409000F">
-      <w:start w:val="1"/>
-      <w:numFmt w:val="decimal"/>
-      <w:lvlText w:val="%1."/>
-      <w:lvlJc w:val="left"/>
-      <w:pPr>
-        <w:ind w:left="720" w:hanging="360"/>
-      </w:pPr>
-      <w:rPr>
-        <w:rFonts w:hint="default"/>
-      </w:rPr>
-    </w:lvl>
-    <w:lvl w:ilvl="1" w:tplc="04090019">
-      <w:start w:val="1"/>
-      <w:numFmt w:val="lowerLetter"/>
-      <w:lvlText w:val="%2."/>
-      <w:lvlJc w:val="left"/>
-      <w:pPr>
-        <w:ind w:left="1440" w:hanging="360"/>
-      </w:pPr>
-    </w:lvl>
-    <w:lvl w:ilvl="2" w:tplc="0409001B">
-      <w:start w:val="1"/>
-      <w:numFmt w:val="lowerRoman"/>
-      <w:lvlText w:val="%3."/>
-      <w:lvlJc w:val="right"/>
-      <w:pPr>
-        <w:ind w:left="2160" w:hanging="180"/>
-      </w:pPr>
-    </w:lvl>
-    <w:lvl w:ilvl="3" w:tplc="0409000F" w:tentative="1">
-      <w:start w:val="1"/>
-      <w:numFmt w:val="decimal"/>
-      <w:lvlText w:val="%4."/>
-      <w:lvlJc w:val="left"/>
-      <w:pPr>
-        <w:ind w:left="2880" w:hanging="360"/>
-      </w:pPr>
-    </w:lvl>
-    <w:lvl w:ilvl="4" w:tplc="04090019" w:tentative="1">
-      <w:start w:val="1"/>
-      <w:numFmt w:val="lowerLetter"/>
-      <w:lvlText w:val="%5."/>
-      <w:lvlJc w:val="left"/>
-      <w:pPr>
-        <w:ind w:left="3600" w:hanging="360"/>
-      </w:pPr>
-    </w:lvl>
-    <w:lvl w:ilvl="5" w:tplc="0409001B" w:tentative="1">
-      <w:start w:val="1"/>
-      <w:numFmt w:val="lowerRoman"/>
-      <w:lvlText w:val="%6."/>
-      <w:lvlJc w:val="right"/>
-      <w:pPr>
-        <w:ind w:left="4320" w:hanging="180"/>
-      </w:pPr>
-    </w:lvl>
-    <w:lvl w:ilvl="6" w:tplc="0409000F" w:tentative="1">
-      <w:start w:val="1"/>
-      <w:numFmt w:val="decimal"/>
-      <w:lvlText w:val="%7."/>
-      <w:lvlJc w:val="left"/>
-      <w:pPr>
-        <w:ind w:left="5040" w:hanging="360"/>
-      </w:pPr>
-    </w:lvl>
-    <w:lvl w:ilvl="7" w:tplc="04090019" w:tentative="1">
-      <w:start w:val="1"/>
-      <w:numFmt w:val="lowerLetter"/>
-      <w:lvlText w:val="%8."/>
-      <w:lvlJc w:val="left"/>
-      <w:pPr>
-        <w:ind w:left="5760" w:hanging="360"/>
-      </w:pPr>
-    </w:lvl>
-    <w:lvl w:ilvl="8" w:tplc="0409001B" w:tentative="1">
-      <w:start w:val="1"/>
-      <w:numFmt w:val="lowerRoman"/>
-      <w:lvlText w:val="%9."/>
-      <w:lvlJc w:val="right"/>
-      <w:pPr>
-        <w:ind w:left="6480" w:hanging="180"/>
-      </w:pPr>
-    </w:lvl>
-  </w:abstractNum>
-  <w:abstractNum w:abstractNumId="20" w15:restartNumberingAfterBreak="0">
-    <w:nsid w:val="26843EB8"/>
-    <w:multiLevelType w:val="hybridMultilevel"/>
-    <w:tmpl w:val="1B502A28"/>
-    <w:lvl w:ilvl="0" w:tplc="0409000F">
-      <w:start w:val="1"/>
-      <w:numFmt w:val="decimal"/>
-      <w:lvlText w:val="%1."/>
-      <w:lvlJc w:val="left"/>
-      <w:pPr>
-        <w:ind w:left="720" w:hanging="360"/>
-      </w:pPr>
-      <w:rPr>
-        <w:rFonts w:hint="default"/>
-      </w:rPr>
-    </w:lvl>
-    <w:lvl w:ilvl="1" w:tplc="04090019">
-      <w:start w:val="1"/>
-      <w:numFmt w:val="lowerLetter"/>
-      <w:lvlText w:val="%2."/>
-      <w:lvlJc w:val="left"/>
-      <w:pPr>
-        <w:ind w:left="1440" w:hanging="360"/>
-      </w:pPr>
-    </w:lvl>
-    <w:lvl w:ilvl="2" w:tplc="0409001B">
-      <w:start w:val="1"/>
-      <w:numFmt w:val="lowerRoman"/>
-      <w:lvlText w:val="%3."/>
-      <w:lvlJc w:val="right"/>
-      <w:pPr>
-        <w:ind w:left="2160" w:hanging="180"/>
-      </w:pPr>
-    </w:lvl>
-    <w:lvl w:ilvl="3" w:tplc="0409000F" w:tentative="1">
-      <w:start w:val="1"/>
-      <w:numFmt w:val="decimal"/>
-      <w:lvlText w:val="%4."/>
-      <w:lvlJc w:val="left"/>
-      <w:pPr>
-        <w:ind w:left="2880" w:hanging="360"/>
-      </w:pPr>
-    </w:lvl>
-    <w:lvl w:ilvl="4" w:tplc="04090019" w:tentative="1">
-      <w:start w:val="1"/>
-      <w:numFmt w:val="lowerLetter"/>
-      <w:lvlText w:val="%5."/>
-      <w:lvlJc w:val="left"/>
-      <w:pPr>
-        <w:ind w:left="3600" w:hanging="360"/>
-      </w:pPr>
-    </w:lvl>
-    <w:lvl w:ilvl="5" w:tplc="0409001B" w:tentative="1">
-      <w:start w:val="1"/>
-      <w:numFmt w:val="lowerRoman"/>
-      <w:lvlText w:val="%6."/>
-      <w:lvlJc w:val="right"/>
-      <w:pPr>
-        <w:ind w:left="4320" w:hanging="180"/>
-      </w:pPr>
-    </w:lvl>
-    <w:lvl w:ilvl="6" w:tplc="0409000F" w:tentative="1">
-      <w:start w:val="1"/>
-      <w:numFmt w:val="decimal"/>
-      <w:lvlText w:val="%7."/>
-      <w:lvlJc w:val="left"/>
-      <w:pPr>
-        <w:ind w:left="5040" w:hanging="360"/>
-      </w:pPr>
-    </w:lvl>
-    <w:lvl w:ilvl="7" w:tplc="04090019" w:tentative="1">
-      <w:start w:val="1"/>
-      <w:numFmt w:val="lowerLetter"/>
-      <w:lvlText w:val="%8."/>
-      <w:lvlJc w:val="left"/>
-      <w:pPr>
-        <w:ind w:left="5760" w:hanging="360"/>
-      </w:pPr>
-    </w:lvl>
-    <w:lvl w:ilvl="8" w:tplc="0409001B" w:tentative="1">
-      <w:start w:val="1"/>
-      <w:numFmt w:val="lowerRoman"/>
-      <w:lvlText w:val="%9."/>
-      <w:lvlJc w:val="right"/>
-      <w:pPr>
-        <w:ind w:left="6480" w:hanging="180"/>
-      </w:pPr>
-    </w:lvl>
-  </w:abstractNum>
-  <w:abstractNum w:abstractNumId="21" w15:restartNumberingAfterBreak="0">
-    <w:nsid w:val="26B64469"/>
-    <w:multiLevelType w:val="hybridMultilevel"/>
-    <w:tmpl w:val="2A3812AC"/>
-    <w:lvl w:ilvl="0" w:tplc="0409000F">
-      <w:start w:val="1"/>
-      <w:numFmt w:val="decimal"/>
-      <w:lvlText w:val="%1."/>
-      <w:lvlJc w:val="left"/>
-      <w:pPr>
-        <w:ind w:left="720" w:hanging="360"/>
-      </w:pPr>
-      <w:rPr>
-        <w:rFonts w:hint="default"/>
-      </w:rPr>
-    </w:lvl>
-    <w:lvl w:ilvl="1" w:tplc="04090019" w:tentative="1">
-      <w:start w:val="1"/>
-      <w:numFmt w:val="lowerLetter"/>
-      <w:lvlText w:val="%2."/>
-      <w:lvlJc w:val="left"/>
-      <w:pPr>
-        <w:ind w:left="1440" w:hanging="360"/>
-      </w:pPr>
-    </w:lvl>
-    <w:lvl w:ilvl="2" w:tplc="0409001B" w:tentative="1">
-      <w:start w:val="1"/>
-      <w:numFmt w:val="lowerRoman"/>
-      <w:lvlText w:val="%3."/>
-      <w:lvlJc w:val="right"/>
-      <w:pPr>
-        <w:ind w:left="2160" w:hanging="180"/>
-      </w:pPr>
-    </w:lvl>
-    <w:lvl w:ilvl="3" w:tplc="0409000F" w:tentative="1">
-      <w:start w:val="1"/>
-      <w:numFmt w:val="decimal"/>
-      <w:lvlText w:val="%4."/>
-      <w:lvlJc w:val="left"/>
-      <w:pPr>
-        <w:ind w:left="2880" w:hanging="360"/>
-      </w:pPr>
-    </w:lvl>
-    <w:lvl w:ilvl="4" w:tplc="04090019" w:tentative="1">
-      <w:start w:val="1"/>
-      <w:numFmt w:val="lowerLetter"/>
-      <w:lvlText w:val="%5."/>
-      <w:lvlJc w:val="left"/>
-      <w:pPr>
-        <w:ind w:left="3600" w:hanging="360"/>
-      </w:pPr>
-    </w:lvl>
-    <w:lvl w:ilvl="5" w:tplc="0409001B" w:tentative="1">
-      <w:start w:val="1"/>
-      <w:numFmt w:val="lowerRoman"/>
-      <w:lvlText w:val="%6."/>
-      <w:lvlJc w:val="right"/>
-      <w:pPr>
-        <w:ind w:left="4320" w:hanging="180"/>
-      </w:pPr>
-    </w:lvl>
-    <w:lvl w:ilvl="6" w:tplc="0409000F" w:tentative="1">
-      <w:start w:val="1"/>
-      <w:numFmt w:val="decimal"/>
-      <w:lvlText w:val="%7."/>
-      <w:lvlJc w:val="left"/>
-      <w:pPr>
-        <w:ind w:left="5040" w:hanging="360"/>
-      </w:pPr>
-    </w:lvl>
-    <w:lvl w:ilvl="7" w:tplc="04090019" w:tentative="1">
-      <w:start w:val="1"/>
-      <w:numFmt w:val="lowerLetter"/>
-      <w:lvlText w:val="%8."/>
-      <w:lvlJc w:val="left"/>
-      <w:pPr>
-        <w:ind w:left="5760" w:hanging="360"/>
-      </w:pPr>
-    </w:lvl>
-    <w:lvl w:ilvl="8" w:tplc="0409001B" w:tentative="1">
-      <w:start w:val="1"/>
-      <w:numFmt w:val="lowerRoman"/>
-      <w:lvlText w:val="%9."/>
-      <w:lvlJc w:val="right"/>
-      <w:pPr>
-        <w:ind w:left="6480" w:hanging="180"/>
-      </w:pPr>
-    </w:lvl>
-  </w:abstractNum>
-  <w:abstractNum w:abstractNumId="22" w15:restartNumberingAfterBreak="0">
-    <w:nsid w:val="287706D0"/>
-    <w:multiLevelType w:val="hybridMultilevel"/>
-    <w:tmpl w:val="D9E0F048"/>
-    <w:lvl w:ilvl="0" w:tplc="0409000F">
-      <w:start w:val="1"/>
-      <w:numFmt w:val="decimal"/>
-      <w:lvlText w:val="%1."/>
-      <w:lvlJc w:val="left"/>
-      <w:pPr>
-        <w:ind w:left="720" w:hanging="360"/>
-      </w:pPr>
-      <w:rPr>
-        <w:rFonts w:hint="default"/>
-      </w:rPr>
-    </w:lvl>
-    <w:lvl w:ilvl="1" w:tplc="04090019">
-      <w:start w:val="1"/>
-      <w:numFmt w:val="lowerLetter"/>
-      <w:lvlText w:val="%2."/>
-      <w:lvlJc w:val="left"/>
-      <w:pPr>
-        <w:ind w:left="1440" w:hanging="360"/>
-      </w:pPr>
-    </w:lvl>
-    <w:lvl w:ilvl="2" w:tplc="0409001B">
-      <w:start w:val="1"/>
-      <w:numFmt w:val="lowerRoman"/>
-      <w:lvlText w:val="%3."/>
-      <w:lvlJc w:val="right"/>
-      <w:pPr>
-        <w:ind w:left="2160" w:hanging="180"/>
-      </w:pPr>
-    </w:lvl>
-    <w:lvl w:ilvl="3" w:tplc="0409000F" w:tentative="1">
-      <w:start w:val="1"/>
-      <w:numFmt w:val="decimal"/>
-      <w:lvlText w:val="%4."/>
-      <w:lvlJc w:val="left"/>
-      <w:pPr>
-        <w:ind w:left="2880" w:hanging="360"/>
-      </w:pPr>
-    </w:lvl>
-    <w:lvl w:ilvl="4" w:tplc="04090019" w:tentative="1">
-      <w:start w:val="1"/>
-      <w:numFmt w:val="lowerLetter"/>
-      <w:lvlText w:val="%5."/>
-      <w:lvlJc w:val="left"/>
-      <w:pPr>
-        <w:ind w:left="3600" w:hanging="360"/>
-      </w:pPr>
-    </w:lvl>
-    <w:lvl w:ilvl="5" w:tplc="0409001B" w:tentative="1">
-      <w:start w:val="1"/>
-      <w:numFmt w:val="lowerRoman"/>
-      <w:lvlText w:val="%6."/>
-      <w:lvlJc w:val="right"/>
-      <w:pPr>
-        <w:ind w:left="4320" w:hanging="180"/>
-      </w:pPr>
-    </w:lvl>
-    <w:lvl w:ilvl="6" w:tplc="0409000F" w:tentative="1">
-      <w:start w:val="1"/>
-      <w:numFmt w:val="decimal"/>
-      <w:lvlText w:val="%7."/>
-      <w:lvlJc w:val="left"/>
-      <w:pPr>
-        <w:ind w:left="5040" w:hanging="360"/>
-      </w:pPr>
-    </w:lvl>
-    <w:lvl w:ilvl="7" w:tplc="04090019" w:tentative="1">
-      <w:start w:val="1"/>
-      <w:numFmt w:val="lowerLetter"/>
-      <w:lvlText w:val="%8."/>
-      <w:lvlJc w:val="left"/>
-      <w:pPr>
-        <w:ind w:left="5760" w:hanging="360"/>
-      </w:pPr>
-    </w:lvl>
-    <w:lvl w:ilvl="8" w:tplc="0409001B" w:tentative="1">
-      <w:start w:val="1"/>
-      <w:numFmt w:val="lowerRoman"/>
-      <w:lvlText w:val="%9."/>
-      <w:lvlJc w:val="right"/>
-      <w:pPr>
-        <w:ind w:left="6480" w:hanging="180"/>
-      </w:pPr>
-    </w:lvl>
-  </w:abstractNum>
-  <w:abstractNum w:abstractNumId="23" w15:restartNumberingAfterBreak="0">
-    <w:nsid w:val="29A25487"/>
-    <w:multiLevelType w:val="hybridMultilevel"/>
-    <w:tmpl w:val="CDC490DC"/>
+    <w:tmpl w:val="00925A92"/>
     <w:lvl w:ilvl="0" w:tplc="0409000F">
       <w:start w:val="1"/>
       <w:numFmt w:val="decimal"/>
@@ -23194,7 +23346,7 @@
         <w:u w:val="none"/>
       </w:rPr>
     </w:lvl>
-    <w:lvl w:ilvl="1" w:tplc="04090019" w:tentative="1">
+    <w:lvl w:ilvl="1" w:tplc="04090019">
       <w:start w:val="1"/>
       <w:numFmt w:val="lowerLetter"/>
       <w:lvlText w:val="%2."/>
@@ -23267,10 +23419,10 @@
       </w:pPr>
     </w:lvl>
   </w:abstractNum>
-  <w:abstractNum w:abstractNumId="24" w15:restartNumberingAfterBreak="0">
-    <w:nsid w:val="2AE43857"/>
+  <w:abstractNum w:abstractNumId="19" w15:restartNumberingAfterBreak="0">
+    <w:nsid w:val="24730B11"/>
     <w:multiLevelType w:val="hybridMultilevel"/>
-    <w:tmpl w:val="ACFCD4E0"/>
+    <w:tmpl w:val="E44E2AC2"/>
     <w:lvl w:ilvl="0" w:tplc="0409000F">
       <w:start w:val="1"/>
       <w:numFmt w:val="decimal"/>
@@ -23283,7 +23435,7 @@
         <w:rFonts w:hint="default"/>
       </w:rPr>
     </w:lvl>
-    <w:lvl w:ilvl="1" w:tplc="04090019">
+    <w:lvl w:ilvl="1" w:tplc="04090019" w:tentative="1">
       <w:start w:val="1"/>
       <w:numFmt w:val="lowerLetter"/>
       <w:lvlText w:val="%2."/>
@@ -23356,38 +23508,38 @@
       </w:pPr>
     </w:lvl>
   </w:abstractNum>
-  <w:abstractNum w:abstractNumId="25" w15:restartNumberingAfterBreak="0">
-    <w:nsid w:val="2C53289C"/>
+  <w:abstractNum w:abstractNumId="20" w15:restartNumberingAfterBreak="0">
+    <w:nsid w:val="2482354E"/>
     <w:multiLevelType w:val="hybridMultilevel"/>
-    <w:tmpl w:val="81426560"/>
-    <w:lvl w:ilvl="0" w:tplc="A82087C4">
+    <w:tmpl w:val="50A41C30"/>
+    <w:lvl w:ilvl="0" w:tplc="0409000F">
       <w:start w:val="1"/>
       <w:numFmt w:val="decimal"/>
       <w:lvlText w:val="%1."/>
       <w:lvlJc w:val="left"/>
       <w:pPr>
-        <w:ind w:left="1080" w:hanging="360"/>
+        <w:ind w:left="720" w:hanging="360"/>
       </w:pPr>
       <w:rPr>
-        <w:rFonts w:asciiTheme="minorHAnsi" w:eastAsiaTheme="minorHAnsi" w:hAnsiTheme="minorHAnsi" w:cstheme="minorBidi"/>
+        <w:rFonts w:hint="default"/>
       </w:rPr>
     </w:lvl>
-    <w:lvl w:ilvl="1" w:tplc="04090019" w:tentative="1">
+    <w:lvl w:ilvl="1" w:tplc="04090019">
       <w:start w:val="1"/>
       <w:numFmt w:val="lowerLetter"/>
       <w:lvlText w:val="%2."/>
       <w:lvlJc w:val="left"/>
       <w:pPr>
-        <w:ind w:left="1800" w:hanging="360"/>
-      </w:pPr>
-    </w:lvl>
-    <w:lvl w:ilvl="2" w:tplc="0409001B" w:tentative="1">
+        <w:ind w:left="1440" w:hanging="360"/>
+      </w:pPr>
+    </w:lvl>
+    <w:lvl w:ilvl="2" w:tplc="0409001B">
       <w:start w:val="1"/>
       <w:numFmt w:val="lowerRoman"/>
       <w:lvlText w:val="%3."/>
       <w:lvlJc w:val="right"/>
       <w:pPr>
-        <w:ind w:left="2520" w:hanging="180"/>
+        <w:ind w:left="2160" w:hanging="180"/>
       </w:pPr>
     </w:lvl>
     <w:lvl w:ilvl="3" w:tplc="0409000F" w:tentative="1">
@@ -23396,7 +23548,7 @@
       <w:lvlText w:val="%4."/>
       <w:lvlJc w:val="left"/>
       <w:pPr>
-        <w:ind w:left="3240" w:hanging="360"/>
+        <w:ind w:left="2880" w:hanging="360"/>
       </w:pPr>
     </w:lvl>
     <w:lvl w:ilvl="4" w:tplc="04090019" w:tentative="1">
@@ -23405,7 +23557,7 @@
       <w:lvlText w:val="%5."/>
       <w:lvlJc w:val="left"/>
       <w:pPr>
-        <w:ind w:left="3960" w:hanging="360"/>
+        <w:ind w:left="3600" w:hanging="360"/>
       </w:pPr>
     </w:lvl>
     <w:lvl w:ilvl="5" w:tplc="0409001B" w:tentative="1">
@@ -23414,7 +23566,7 @@
       <w:lvlText w:val="%6."/>
       <w:lvlJc w:val="right"/>
       <w:pPr>
-        <w:ind w:left="4680" w:hanging="180"/>
+        <w:ind w:left="4320" w:hanging="180"/>
       </w:pPr>
     </w:lvl>
     <w:lvl w:ilvl="6" w:tplc="0409000F" w:tentative="1">
@@ -23423,7 +23575,7 @@
       <w:lvlText w:val="%7."/>
       <w:lvlJc w:val="left"/>
       <w:pPr>
-        <w:ind w:left="5400" w:hanging="360"/>
+        <w:ind w:left="5040" w:hanging="360"/>
       </w:pPr>
     </w:lvl>
     <w:lvl w:ilvl="7" w:tplc="04090019" w:tentative="1">
@@ -23432,7 +23584,7 @@
       <w:lvlText w:val="%8."/>
       <w:lvlJc w:val="left"/>
       <w:pPr>
-        <w:ind w:left="6120" w:hanging="360"/>
+        <w:ind w:left="5760" w:hanging="360"/>
       </w:pPr>
     </w:lvl>
     <w:lvl w:ilvl="8" w:tplc="0409001B" w:tentative="1">
@@ -23441,14 +23593,14 @@
       <w:lvlText w:val="%9."/>
       <w:lvlJc w:val="right"/>
       <w:pPr>
-        <w:ind w:left="6840" w:hanging="180"/>
+        <w:ind w:left="6480" w:hanging="180"/>
       </w:pPr>
     </w:lvl>
   </w:abstractNum>
-  <w:abstractNum w:abstractNumId="26" w15:restartNumberingAfterBreak="0">
-    <w:nsid w:val="30305AB6"/>
+  <w:abstractNum w:abstractNumId="21" w15:restartNumberingAfterBreak="0">
+    <w:nsid w:val="26843EB8"/>
     <w:multiLevelType w:val="hybridMultilevel"/>
-    <w:tmpl w:val="9F6EEA44"/>
+    <w:tmpl w:val="1B502A28"/>
     <w:lvl w:ilvl="0" w:tplc="0409000F">
       <w:start w:val="1"/>
       <w:numFmt w:val="decimal"/>
@@ -23534,10 +23686,10 @@
       </w:pPr>
     </w:lvl>
   </w:abstractNum>
-  <w:abstractNum w:abstractNumId="27" w15:restartNumberingAfterBreak="0">
-    <w:nsid w:val="304D34F4"/>
+  <w:abstractNum w:abstractNumId="22" w15:restartNumberingAfterBreak="0">
+    <w:nsid w:val="26B64469"/>
     <w:multiLevelType w:val="hybridMultilevel"/>
-    <w:tmpl w:val="79B49310"/>
+    <w:tmpl w:val="2A3812AC"/>
     <w:lvl w:ilvl="0" w:tplc="0409000F">
       <w:start w:val="1"/>
       <w:numFmt w:val="decimal"/>
@@ -23550,7 +23702,7 @@
         <w:rFonts w:hint="default"/>
       </w:rPr>
     </w:lvl>
-    <w:lvl w:ilvl="1" w:tplc="04090019">
+    <w:lvl w:ilvl="1" w:tplc="04090019" w:tentative="1">
       <w:start w:val="1"/>
       <w:numFmt w:val="lowerLetter"/>
       <w:lvlText w:val="%2."/>
@@ -23623,10 +23775,10 @@
       </w:pPr>
     </w:lvl>
   </w:abstractNum>
-  <w:abstractNum w:abstractNumId="28" w15:restartNumberingAfterBreak="0">
-    <w:nsid w:val="30706CAF"/>
+  <w:abstractNum w:abstractNumId="23" w15:restartNumberingAfterBreak="0">
+    <w:nsid w:val="287706D0"/>
     <w:multiLevelType w:val="hybridMultilevel"/>
-    <w:tmpl w:val="8D801360"/>
+    <w:tmpl w:val="D9E0F048"/>
     <w:lvl w:ilvl="0" w:tplc="0409000F">
       <w:start w:val="1"/>
       <w:numFmt w:val="decimal"/>
@@ -23648,7 +23800,7 @@
         <w:ind w:left="1440" w:hanging="360"/>
       </w:pPr>
     </w:lvl>
-    <w:lvl w:ilvl="2" w:tplc="0409001B" w:tentative="1">
+    <w:lvl w:ilvl="2" w:tplc="0409001B">
       <w:start w:val="1"/>
       <w:numFmt w:val="lowerRoman"/>
       <w:lvlText w:val="%3."/>
@@ -23712,10 +23864,10 @@
       </w:pPr>
     </w:lvl>
   </w:abstractNum>
-  <w:abstractNum w:abstractNumId="29" w15:restartNumberingAfterBreak="0">
-    <w:nsid w:val="38AA0A44"/>
+  <w:abstractNum w:abstractNumId="24" w15:restartNumberingAfterBreak="0">
+    <w:nsid w:val="29A25487"/>
     <w:multiLevelType w:val="hybridMultilevel"/>
-    <w:tmpl w:val="30966590"/>
+    <w:tmpl w:val="CDC490DC"/>
     <w:lvl w:ilvl="0" w:tplc="0409000F">
       <w:start w:val="1"/>
       <w:numFmt w:val="decimal"/>
@@ -23730,7 +23882,7 @@
         <w:u w:val="none"/>
       </w:rPr>
     </w:lvl>
-    <w:lvl w:ilvl="1" w:tplc="04090019">
+    <w:lvl w:ilvl="1" w:tplc="04090019" w:tentative="1">
       <w:start w:val="1"/>
       <w:numFmt w:val="lowerLetter"/>
       <w:lvlText w:val="%2."/>
@@ -23739,7 +23891,7 @@
         <w:ind w:left="1440" w:hanging="360"/>
       </w:pPr>
     </w:lvl>
-    <w:lvl w:ilvl="2" w:tplc="0409001B">
+    <w:lvl w:ilvl="2" w:tplc="0409001B" w:tentative="1">
       <w:start w:val="1"/>
       <w:numFmt w:val="lowerRoman"/>
       <w:lvlText w:val="%3."/>
@@ -23803,7 +23955,543 @@
       </w:pPr>
     </w:lvl>
   </w:abstractNum>
+  <w:abstractNum w:abstractNumId="25" w15:restartNumberingAfterBreak="0">
+    <w:nsid w:val="2AE43857"/>
+    <w:multiLevelType w:val="hybridMultilevel"/>
+    <w:tmpl w:val="ACFCD4E0"/>
+    <w:lvl w:ilvl="0" w:tplc="0409000F">
+      <w:start w:val="1"/>
+      <w:numFmt w:val="decimal"/>
+      <w:lvlText w:val="%1."/>
+      <w:lvlJc w:val="left"/>
+      <w:pPr>
+        <w:ind w:left="720" w:hanging="360"/>
+      </w:pPr>
+      <w:rPr>
+        <w:rFonts w:hint="default"/>
+      </w:rPr>
+    </w:lvl>
+    <w:lvl w:ilvl="1" w:tplc="04090019">
+      <w:start w:val="1"/>
+      <w:numFmt w:val="lowerLetter"/>
+      <w:lvlText w:val="%2."/>
+      <w:lvlJc w:val="left"/>
+      <w:pPr>
+        <w:ind w:left="1440" w:hanging="360"/>
+      </w:pPr>
+    </w:lvl>
+    <w:lvl w:ilvl="2" w:tplc="0409001B" w:tentative="1">
+      <w:start w:val="1"/>
+      <w:numFmt w:val="lowerRoman"/>
+      <w:lvlText w:val="%3."/>
+      <w:lvlJc w:val="right"/>
+      <w:pPr>
+        <w:ind w:left="2160" w:hanging="180"/>
+      </w:pPr>
+    </w:lvl>
+    <w:lvl w:ilvl="3" w:tplc="0409000F" w:tentative="1">
+      <w:start w:val="1"/>
+      <w:numFmt w:val="decimal"/>
+      <w:lvlText w:val="%4."/>
+      <w:lvlJc w:val="left"/>
+      <w:pPr>
+        <w:ind w:left="2880" w:hanging="360"/>
+      </w:pPr>
+    </w:lvl>
+    <w:lvl w:ilvl="4" w:tplc="04090019" w:tentative="1">
+      <w:start w:val="1"/>
+      <w:numFmt w:val="lowerLetter"/>
+      <w:lvlText w:val="%5."/>
+      <w:lvlJc w:val="left"/>
+      <w:pPr>
+        <w:ind w:left="3600" w:hanging="360"/>
+      </w:pPr>
+    </w:lvl>
+    <w:lvl w:ilvl="5" w:tplc="0409001B" w:tentative="1">
+      <w:start w:val="1"/>
+      <w:numFmt w:val="lowerRoman"/>
+      <w:lvlText w:val="%6."/>
+      <w:lvlJc w:val="right"/>
+      <w:pPr>
+        <w:ind w:left="4320" w:hanging="180"/>
+      </w:pPr>
+    </w:lvl>
+    <w:lvl w:ilvl="6" w:tplc="0409000F" w:tentative="1">
+      <w:start w:val="1"/>
+      <w:numFmt w:val="decimal"/>
+      <w:lvlText w:val="%7."/>
+      <w:lvlJc w:val="left"/>
+      <w:pPr>
+        <w:ind w:left="5040" w:hanging="360"/>
+      </w:pPr>
+    </w:lvl>
+    <w:lvl w:ilvl="7" w:tplc="04090019" w:tentative="1">
+      <w:start w:val="1"/>
+      <w:numFmt w:val="lowerLetter"/>
+      <w:lvlText w:val="%8."/>
+      <w:lvlJc w:val="left"/>
+      <w:pPr>
+        <w:ind w:left="5760" w:hanging="360"/>
+      </w:pPr>
+    </w:lvl>
+    <w:lvl w:ilvl="8" w:tplc="0409001B" w:tentative="1">
+      <w:start w:val="1"/>
+      <w:numFmt w:val="lowerRoman"/>
+      <w:lvlText w:val="%9."/>
+      <w:lvlJc w:val="right"/>
+      <w:pPr>
+        <w:ind w:left="6480" w:hanging="180"/>
+      </w:pPr>
+    </w:lvl>
+  </w:abstractNum>
+  <w:abstractNum w:abstractNumId="26" w15:restartNumberingAfterBreak="0">
+    <w:nsid w:val="2C53289C"/>
+    <w:multiLevelType w:val="hybridMultilevel"/>
+    <w:tmpl w:val="81426560"/>
+    <w:lvl w:ilvl="0" w:tplc="A82087C4">
+      <w:start w:val="1"/>
+      <w:numFmt w:val="decimal"/>
+      <w:lvlText w:val="%1."/>
+      <w:lvlJc w:val="left"/>
+      <w:pPr>
+        <w:ind w:left="1080" w:hanging="360"/>
+      </w:pPr>
+      <w:rPr>
+        <w:rFonts w:asciiTheme="minorHAnsi" w:eastAsiaTheme="minorHAnsi" w:hAnsiTheme="minorHAnsi" w:cstheme="minorBidi"/>
+      </w:rPr>
+    </w:lvl>
+    <w:lvl w:ilvl="1" w:tplc="04090019" w:tentative="1">
+      <w:start w:val="1"/>
+      <w:numFmt w:val="lowerLetter"/>
+      <w:lvlText w:val="%2."/>
+      <w:lvlJc w:val="left"/>
+      <w:pPr>
+        <w:ind w:left="1800" w:hanging="360"/>
+      </w:pPr>
+    </w:lvl>
+    <w:lvl w:ilvl="2" w:tplc="0409001B" w:tentative="1">
+      <w:start w:val="1"/>
+      <w:numFmt w:val="lowerRoman"/>
+      <w:lvlText w:val="%3."/>
+      <w:lvlJc w:val="right"/>
+      <w:pPr>
+        <w:ind w:left="2520" w:hanging="180"/>
+      </w:pPr>
+    </w:lvl>
+    <w:lvl w:ilvl="3" w:tplc="0409000F" w:tentative="1">
+      <w:start w:val="1"/>
+      <w:numFmt w:val="decimal"/>
+      <w:lvlText w:val="%4."/>
+      <w:lvlJc w:val="left"/>
+      <w:pPr>
+        <w:ind w:left="3240" w:hanging="360"/>
+      </w:pPr>
+    </w:lvl>
+    <w:lvl w:ilvl="4" w:tplc="04090019" w:tentative="1">
+      <w:start w:val="1"/>
+      <w:numFmt w:val="lowerLetter"/>
+      <w:lvlText w:val="%5."/>
+      <w:lvlJc w:val="left"/>
+      <w:pPr>
+        <w:ind w:left="3960" w:hanging="360"/>
+      </w:pPr>
+    </w:lvl>
+    <w:lvl w:ilvl="5" w:tplc="0409001B" w:tentative="1">
+      <w:start w:val="1"/>
+      <w:numFmt w:val="lowerRoman"/>
+      <w:lvlText w:val="%6."/>
+      <w:lvlJc w:val="right"/>
+      <w:pPr>
+        <w:ind w:left="4680" w:hanging="180"/>
+      </w:pPr>
+    </w:lvl>
+    <w:lvl w:ilvl="6" w:tplc="0409000F" w:tentative="1">
+      <w:start w:val="1"/>
+      <w:numFmt w:val="decimal"/>
+      <w:lvlText w:val="%7."/>
+      <w:lvlJc w:val="left"/>
+      <w:pPr>
+        <w:ind w:left="5400" w:hanging="360"/>
+      </w:pPr>
+    </w:lvl>
+    <w:lvl w:ilvl="7" w:tplc="04090019" w:tentative="1">
+      <w:start w:val="1"/>
+      <w:numFmt w:val="lowerLetter"/>
+      <w:lvlText w:val="%8."/>
+      <w:lvlJc w:val="left"/>
+      <w:pPr>
+        <w:ind w:left="6120" w:hanging="360"/>
+      </w:pPr>
+    </w:lvl>
+    <w:lvl w:ilvl="8" w:tplc="0409001B" w:tentative="1">
+      <w:start w:val="1"/>
+      <w:numFmt w:val="lowerRoman"/>
+      <w:lvlText w:val="%9."/>
+      <w:lvlJc w:val="right"/>
+      <w:pPr>
+        <w:ind w:left="6840" w:hanging="180"/>
+      </w:pPr>
+    </w:lvl>
+  </w:abstractNum>
+  <w:abstractNum w:abstractNumId="27" w15:restartNumberingAfterBreak="0">
+    <w:nsid w:val="30305AB6"/>
+    <w:multiLevelType w:val="hybridMultilevel"/>
+    <w:tmpl w:val="9F6EEA44"/>
+    <w:lvl w:ilvl="0" w:tplc="0409000F">
+      <w:start w:val="1"/>
+      <w:numFmt w:val="decimal"/>
+      <w:lvlText w:val="%1."/>
+      <w:lvlJc w:val="left"/>
+      <w:pPr>
+        <w:ind w:left="720" w:hanging="360"/>
+      </w:pPr>
+      <w:rPr>
+        <w:rFonts w:hint="default"/>
+      </w:rPr>
+    </w:lvl>
+    <w:lvl w:ilvl="1" w:tplc="04090019">
+      <w:start w:val="1"/>
+      <w:numFmt w:val="lowerLetter"/>
+      <w:lvlText w:val="%2."/>
+      <w:lvlJc w:val="left"/>
+      <w:pPr>
+        <w:ind w:left="1440" w:hanging="360"/>
+      </w:pPr>
+    </w:lvl>
+    <w:lvl w:ilvl="2" w:tplc="0409001B">
+      <w:start w:val="1"/>
+      <w:numFmt w:val="lowerRoman"/>
+      <w:lvlText w:val="%3."/>
+      <w:lvlJc w:val="right"/>
+      <w:pPr>
+        <w:ind w:left="2160" w:hanging="180"/>
+      </w:pPr>
+    </w:lvl>
+    <w:lvl w:ilvl="3" w:tplc="0409000F" w:tentative="1">
+      <w:start w:val="1"/>
+      <w:numFmt w:val="decimal"/>
+      <w:lvlText w:val="%4."/>
+      <w:lvlJc w:val="left"/>
+      <w:pPr>
+        <w:ind w:left="2880" w:hanging="360"/>
+      </w:pPr>
+    </w:lvl>
+    <w:lvl w:ilvl="4" w:tplc="04090019" w:tentative="1">
+      <w:start w:val="1"/>
+      <w:numFmt w:val="lowerLetter"/>
+      <w:lvlText w:val="%5."/>
+      <w:lvlJc w:val="left"/>
+      <w:pPr>
+        <w:ind w:left="3600" w:hanging="360"/>
+      </w:pPr>
+    </w:lvl>
+    <w:lvl w:ilvl="5" w:tplc="0409001B" w:tentative="1">
+      <w:start w:val="1"/>
+      <w:numFmt w:val="lowerRoman"/>
+      <w:lvlText w:val="%6."/>
+      <w:lvlJc w:val="right"/>
+      <w:pPr>
+        <w:ind w:left="4320" w:hanging="180"/>
+      </w:pPr>
+    </w:lvl>
+    <w:lvl w:ilvl="6" w:tplc="0409000F" w:tentative="1">
+      <w:start w:val="1"/>
+      <w:numFmt w:val="decimal"/>
+      <w:lvlText w:val="%7."/>
+      <w:lvlJc w:val="left"/>
+      <w:pPr>
+        <w:ind w:left="5040" w:hanging="360"/>
+      </w:pPr>
+    </w:lvl>
+    <w:lvl w:ilvl="7" w:tplc="04090019" w:tentative="1">
+      <w:start w:val="1"/>
+      <w:numFmt w:val="lowerLetter"/>
+      <w:lvlText w:val="%8."/>
+      <w:lvlJc w:val="left"/>
+      <w:pPr>
+        <w:ind w:left="5760" w:hanging="360"/>
+      </w:pPr>
+    </w:lvl>
+    <w:lvl w:ilvl="8" w:tplc="0409001B" w:tentative="1">
+      <w:start w:val="1"/>
+      <w:numFmt w:val="lowerRoman"/>
+      <w:lvlText w:val="%9."/>
+      <w:lvlJc w:val="right"/>
+      <w:pPr>
+        <w:ind w:left="6480" w:hanging="180"/>
+      </w:pPr>
+    </w:lvl>
+  </w:abstractNum>
+  <w:abstractNum w:abstractNumId="28" w15:restartNumberingAfterBreak="0">
+    <w:nsid w:val="304D34F4"/>
+    <w:multiLevelType w:val="hybridMultilevel"/>
+    <w:tmpl w:val="79B49310"/>
+    <w:lvl w:ilvl="0" w:tplc="0409000F">
+      <w:start w:val="1"/>
+      <w:numFmt w:val="decimal"/>
+      <w:lvlText w:val="%1."/>
+      <w:lvlJc w:val="left"/>
+      <w:pPr>
+        <w:ind w:left="720" w:hanging="360"/>
+      </w:pPr>
+      <w:rPr>
+        <w:rFonts w:hint="default"/>
+      </w:rPr>
+    </w:lvl>
+    <w:lvl w:ilvl="1" w:tplc="04090019">
+      <w:start w:val="1"/>
+      <w:numFmt w:val="lowerLetter"/>
+      <w:lvlText w:val="%2."/>
+      <w:lvlJc w:val="left"/>
+      <w:pPr>
+        <w:ind w:left="1440" w:hanging="360"/>
+      </w:pPr>
+    </w:lvl>
+    <w:lvl w:ilvl="2" w:tplc="0409001B" w:tentative="1">
+      <w:start w:val="1"/>
+      <w:numFmt w:val="lowerRoman"/>
+      <w:lvlText w:val="%3."/>
+      <w:lvlJc w:val="right"/>
+      <w:pPr>
+        <w:ind w:left="2160" w:hanging="180"/>
+      </w:pPr>
+    </w:lvl>
+    <w:lvl w:ilvl="3" w:tplc="0409000F" w:tentative="1">
+      <w:start w:val="1"/>
+      <w:numFmt w:val="decimal"/>
+      <w:lvlText w:val="%4."/>
+      <w:lvlJc w:val="left"/>
+      <w:pPr>
+        <w:ind w:left="2880" w:hanging="360"/>
+      </w:pPr>
+    </w:lvl>
+    <w:lvl w:ilvl="4" w:tplc="04090019" w:tentative="1">
+      <w:start w:val="1"/>
+      <w:numFmt w:val="lowerLetter"/>
+      <w:lvlText w:val="%5."/>
+      <w:lvlJc w:val="left"/>
+      <w:pPr>
+        <w:ind w:left="3600" w:hanging="360"/>
+      </w:pPr>
+    </w:lvl>
+    <w:lvl w:ilvl="5" w:tplc="0409001B" w:tentative="1">
+      <w:start w:val="1"/>
+      <w:numFmt w:val="lowerRoman"/>
+      <w:lvlText w:val="%6."/>
+      <w:lvlJc w:val="right"/>
+      <w:pPr>
+        <w:ind w:left="4320" w:hanging="180"/>
+      </w:pPr>
+    </w:lvl>
+    <w:lvl w:ilvl="6" w:tplc="0409000F" w:tentative="1">
+      <w:start w:val="1"/>
+      <w:numFmt w:val="decimal"/>
+      <w:lvlText w:val="%7."/>
+      <w:lvlJc w:val="left"/>
+      <w:pPr>
+        <w:ind w:left="5040" w:hanging="360"/>
+      </w:pPr>
+    </w:lvl>
+    <w:lvl w:ilvl="7" w:tplc="04090019" w:tentative="1">
+      <w:start w:val="1"/>
+      <w:numFmt w:val="lowerLetter"/>
+      <w:lvlText w:val="%8."/>
+      <w:lvlJc w:val="left"/>
+      <w:pPr>
+        <w:ind w:left="5760" w:hanging="360"/>
+      </w:pPr>
+    </w:lvl>
+    <w:lvl w:ilvl="8" w:tplc="0409001B" w:tentative="1">
+      <w:start w:val="1"/>
+      <w:numFmt w:val="lowerRoman"/>
+      <w:lvlText w:val="%9."/>
+      <w:lvlJc w:val="right"/>
+      <w:pPr>
+        <w:ind w:left="6480" w:hanging="180"/>
+      </w:pPr>
+    </w:lvl>
+  </w:abstractNum>
+  <w:abstractNum w:abstractNumId="29" w15:restartNumberingAfterBreak="0">
+    <w:nsid w:val="30706CAF"/>
+    <w:multiLevelType w:val="hybridMultilevel"/>
+    <w:tmpl w:val="8D801360"/>
+    <w:lvl w:ilvl="0" w:tplc="0409000F">
+      <w:start w:val="1"/>
+      <w:numFmt w:val="decimal"/>
+      <w:lvlText w:val="%1."/>
+      <w:lvlJc w:val="left"/>
+      <w:pPr>
+        <w:ind w:left="720" w:hanging="360"/>
+      </w:pPr>
+      <w:rPr>
+        <w:rFonts w:hint="default"/>
+      </w:rPr>
+    </w:lvl>
+    <w:lvl w:ilvl="1" w:tplc="04090019">
+      <w:start w:val="1"/>
+      <w:numFmt w:val="lowerLetter"/>
+      <w:lvlText w:val="%2."/>
+      <w:lvlJc w:val="left"/>
+      <w:pPr>
+        <w:ind w:left="1440" w:hanging="360"/>
+      </w:pPr>
+    </w:lvl>
+    <w:lvl w:ilvl="2" w:tplc="0409001B" w:tentative="1">
+      <w:start w:val="1"/>
+      <w:numFmt w:val="lowerRoman"/>
+      <w:lvlText w:val="%3."/>
+      <w:lvlJc w:val="right"/>
+      <w:pPr>
+        <w:ind w:left="2160" w:hanging="180"/>
+      </w:pPr>
+    </w:lvl>
+    <w:lvl w:ilvl="3" w:tplc="0409000F" w:tentative="1">
+      <w:start w:val="1"/>
+      <w:numFmt w:val="decimal"/>
+      <w:lvlText w:val="%4."/>
+      <w:lvlJc w:val="left"/>
+      <w:pPr>
+        <w:ind w:left="2880" w:hanging="360"/>
+      </w:pPr>
+    </w:lvl>
+    <w:lvl w:ilvl="4" w:tplc="04090019" w:tentative="1">
+      <w:start w:val="1"/>
+      <w:numFmt w:val="lowerLetter"/>
+      <w:lvlText w:val="%5."/>
+      <w:lvlJc w:val="left"/>
+      <w:pPr>
+        <w:ind w:left="3600" w:hanging="360"/>
+      </w:pPr>
+    </w:lvl>
+    <w:lvl w:ilvl="5" w:tplc="0409001B" w:tentative="1">
+      <w:start w:val="1"/>
+      <w:numFmt w:val="lowerRoman"/>
+      <w:lvlText w:val="%6."/>
+      <w:lvlJc w:val="right"/>
+      <w:pPr>
+        <w:ind w:left="4320" w:hanging="180"/>
+      </w:pPr>
+    </w:lvl>
+    <w:lvl w:ilvl="6" w:tplc="0409000F" w:tentative="1">
+      <w:start w:val="1"/>
+      <w:numFmt w:val="decimal"/>
+      <w:lvlText w:val="%7."/>
+      <w:lvlJc w:val="left"/>
+      <w:pPr>
+        <w:ind w:left="5040" w:hanging="360"/>
+      </w:pPr>
+    </w:lvl>
+    <w:lvl w:ilvl="7" w:tplc="04090019" w:tentative="1">
+      <w:start w:val="1"/>
+      <w:numFmt w:val="lowerLetter"/>
+      <w:lvlText w:val="%8."/>
+      <w:lvlJc w:val="left"/>
+      <w:pPr>
+        <w:ind w:left="5760" w:hanging="360"/>
+      </w:pPr>
+    </w:lvl>
+    <w:lvl w:ilvl="8" w:tplc="0409001B" w:tentative="1">
+      <w:start w:val="1"/>
+      <w:numFmt w:val="lowerRoman"/>
+      <w:lvlText w:val="%9."/>
+      <w:lvlJc w:val="right"/>
+      <w:pPr>
+        <w:ind w:left="6480" w:hanging="180"/>
+      </w:pPr>
+    </w:lvl>
+  </w:abstractNum>
   <w:abstractNum w:abstractNumId="30" w15:restartNumberingAfterBreak="0">
+    <w:nsid w:val="38AA0A44"/>
+    <w:multiLevelType w:val="hybridMultilevel"/>
+    <w:tmpl w:val="30966590"/>
+    <w:lvl w:ilvl="0" w:tplc="0409000F">
+      <w:start w:val="1"/>
+      <w:numFmt w:val="decimal"/>
+      <w:lvlText w:val="%1."/>
+      <w:lvlJc w:val="left"/>
+      <w:pPr>
+        <w:ind w:left="720" w:hanging="360"/>
+      </w:pPr>
+      <w:rPr>
+        <w:rFonts w:hint="default"/>
+        <w:b w:val="0"/>
+        <w:u w:val="none"/>
+      </w:rPr>
+    </w:lvl>
+    <w:lvl w:ilvl="1" w:tplc="04090019">
+      <w:start w:val="1"/>
+      <w:numFmt w:val="lowerLetter"/>
+      <w:lvlText w:val="%2."/>
+      <w:lvlJc w:val="left"/>
+      <w:pPr>
+        <w:ind w:left="1440" w:hanging="360"/>
+      </w:pPr>
+    </w:lvl>
+    <w:lvl w:ilvl="2" w:tplc="0409001B">
+      <w:start w:val="1"/>
+      <w:numFmt w:val="lowerRoman"/>
+      <w:lvlText w:val="%3."/>
+      <w:lvlJc w:val="right"/>
+      <w:pPr>
+        <w:ind w:left="2160" w:hanging="180"/>
+      </w:pPr>
+    </w:lvl>
+    <w:lvl w:ilvl="3" w:tplc="0409000F" w:tentative="1">
+      <w:start w:val="1"/>
+      <w:numFmt w:val="decimal"/>
+      <w:lvlText w:val="%4."/>
+      <w:lvlJc w:val="left"/>
+      <w:pPr>
+        <w:ind w:left="2880" w:hanging="360"/>
+      </w:pPr>
+    </w:lvl>
+    <w:lvl w:ilvl="4" w:tplc="04090019" w:tentative="1">
+      <w:start w:val="1"/>
+      <w:numFmt w:val="lowerLetter"/>
+      <w:lvlText w:val="%5."/>
+      <w:lvlJc w:val="left"/>
+      <w:pPr>
+        <w:ind w:left="3600" w:hanging="360"/>
+      </w:pPr>
+    </w:lvl>
+    <w:lvl w:ilvl="5" w:tplc="0409001B" w:tentative="1">
+      <w:start w:val="1"/>
+      <w:numFmt w:val="lowerRoman"/>
+      <w:lvlText w:val="%6."/>
+      <w:lvlJc w:val="right"/>
+      <w:pPr>
+        <w:ind w:left="4320" w:hanging="180"/>
+      </w:pPr>
+    </w:lvl>
+    <w:lvl w:ilvl="6" w:tplc="0409000F" w:tentative="1">
+      <w:start w:val="1"/>
+      <w:numFmt w:val="decimal"/>
+      <w:lvlText w:val="%7."/>
+      <w:lvlJc w:val="left"/>
+      <w:pPr>
+        <w:ind w:left="5040" w:hanging="360"/>
+      </w:pPr>
+    </w:lvl>
+    <w:lvl w:ilvl="7" w:tplc="04090019" w:tentative="1">
+      <w:start w:val="1"/>
+      <w:numFmt w:val="lowerLetter"/>
+      <w:lvlText w:val="%8."/>
+      <w:lvlJc w:val="left"/>
+      <w:pPr>
+        <w:ind w:left="5760" w:hanging="360"/>
+      </w:pPr>
+    </w:lvl>
+    <w:lvl w:ilvl="8" w:tplc="0409001B" w:tentative="1">
+      <w:start w:val="1"/>
+      <w:numFmt w:val="lowerRoman"/>
+      <w:lvlText w:val="%9."/>
+      <w:lvlJc w:val="right"/>
+      <w:pPr>
+        <w:ind w:left="6480" w:hanging="180"/>
+      </w:pPr>
+    </w:lvl>
+  </w:abstractNum>
+  <w:abstractNum w:abstractNumId="31" w15:restartNumberingAfterBreak="0">
     <w:nsid w:val="3DBA4A02"/>
     <w:multiLevelType w:val="hybridMultilevel"/>
     <w:tmpl w:val="9F90F1AE"/>
@@ -23892,7 +24580,7 @@
       </w:pPr>
     </w:lvl>
   </w:abstractNum>
-  <w:abstractNum w:abstractNumId="31" w15:restartNumberingAfterBreak="0">
+  <w:abstractNum w:abstractNumId="32" w15:restartNumberingAfterBreak="0">
     <w:nsid w:val="3E36540B"/>
     <w:multiLevelType w:val="hybridMultilevel"/>
     <w:tmpl w:val="9CF4DFE4"/>
@@ -23981,7 +24669,7 @@
       </w:pPr>
     </w:lvl>
   </w:abstractNum>
-  <w:abstractNum w:abstractNumId="32" w15:restartNumberingAfterBreak="0">
+  <w:abstractNum w:abstractNumId="33" w15:restartNumberingAfterBreak="0">
     <w:nsid w:val="43490641"/>
     <w:multiLevelType w:val="hybridMultilevel"/>
     <w:tmpl w:val="B28ADFF8"/>
@@ -24070,7 +24758,7 @@
       </w:pPr>
     </w:lvl>
   </w:abstractNum>
-  <w:abstractNum w:abstractNumId="33" w15:restartNumberingAfterBreak="0">
+  <w:abstractNum w:abstractNumId="34" w15:restartNumberingAfterBreak="0">
     <w:nsid w:val="4A723B53"/>
     <w:multiLevelType w:val="hybridMultilevel"/>
     <w:tmpl w:val="D9E0F048"/>
@@ -24159,7 +24847,7 @@
       </w:pPr>
     </w:lvl>
   </w:abstractNum>
-  <w:abstractNum w:abstractNumId="34" w15:restartNumberingAfterBreak="0">
+  <w:abstractNum w:abstractNumId="35" w15:restartNumberingAfterBreak="0">
     <w:nsid w:val="4F03590E"/>
     <w:multiLevelType w:val="hybridMultilevel"/>
     <w:tmpl w:val="3A4E49F6"/>
@@ -24248,7 +24936,7 @@
       </w:pPr>
     </w:lvl>
   </w:abstractNum>
-  <w:abstractNum w:abstractNumId="35" w15:restartNumberingAfterBreak="0">
+  <w:abstractNum w:abstractNumId="36" w15:restartNumberingAfterBreak="0">
     <w:nsid w:val="4F7F0402"/>
     <w:multiLevelType w:val="hybridMultilevel"/>
     <w:tmpl w:val="4D54ECF6"/>
@@ -24338,7 +25026,7 @@
       </w:pPr>
     </w:lvl>
   </w:abstractNum>
-  <w:abstractNum w:abstractNumId="36" w15:restartNumberingAfterBreak="0">
+  <w:abstractNum w:abstractNumId="37" w15:restartNumberingAfterBreak="0">
     <w:nsid w:val="521837FF"/>
     <w:multiLevelType w:val="hybridMultilevel"/>
     <w:tmpl w:val="681A1422"/>
@@ -24427,7 +25115,7 @@
       </w:pPr>
     </w:lvl>
   </w:abstractNum>
-  <w:abstractNum w:abstractNumId="37" w15:restartNumberingAfterBreak="0">
+  <w:abstractNum w:abstractNumId="38" w15:restartNumberingAfterBreak="0">
     <w:nsid w:val="52984E14"/>
     <w:multiLevelType w:val="hybridMultilevel"/>
     <w:tmpl w:val="F9B40992"/>
@@ -24516,7 +25204,7 @@
       </w:pPr>
     </w:lvl>
   </w:abstractNum>
-  <w:abstractNum w:abstractNumId="38" w15:restartNumberingAfterBreak="0">
+  <w:abstractNum w:abstractNumId="39" w15:restartNumberingAfterBreak="0">
     <w:nsid w:val="53FB00DB"/>
     <w:multiLevelType w:val="hybridMultilevel"/>
     <w:tmpl w:val="BC7A0332"/>
@@ -24606,7 +25294,7 @@
       </w:pPr>
     </w:lvl>
   </w:abstractNum>
-  <w:abstractNum w:abstractNumId="39" w15:restartNumberingAfterBreak="0">
+  <w:abstractNum w:abstractNumId="40" w15:restartNumberingAfterBreak="0">
     <w:nsid w:val="540A3AD9"/>
     <w:multiLevelType w:val="hybridMultilevel"/>
     <w:tmpl w:val="A6B62EFE"/>
@@ -24695,7 +25383,7 @@
       </w:pPr>
     </w:lvl>
   </w:abstractNum>
-  <w:abstractNum w:abstractNumId="40" w15:restartNumberingAfterBreak="0">
+  <w:abstractNum w:abstractNumId="41" w15:restartNumberingAfterBreak="0">
     <w:nsid w:val="5468712E"/>
     <w:multiLevelType w:val="hybridMultilevel"/>
     <w:tmpl w:val="E2AC5DF4"/>
@@ -24784,7 +25472,7 @@
       </w:pPr>
     </w:lvl>
   </w:abstractNum>
-  <w:abstractNum w:abstractNumId="41" w15:restartNumberingAfterBreak="0">
+  <w:abstractNum w:abstractNumId="42" w15:restartNumberingAfterBreak="0">
     <w:nsid w:val="554F766D"/>
     <w:multiLevelType w:val="hybridMultilevel"/>
     <w:tmpl w:val="D9E0F048"/>
@@ -24873,7 +25561,7 @@
       </w:pPr>
     </w:lvl>
   </w:abstractNum>
-  <w:abstractNum w:abstractNumId="42" w15:restartNumberingAfterBreak="0">
+  <w:abstractNum w:abstractNumId="43" w15:restartNumberingAfterBreak="0">
     <w:nsid w:val="583E017B"/>
     <w:multiLevelType w:val="hybridMultilevel"/>
     <w:tmpl w:val="BBDA1958"/>
@@ -24962,7 +25650,7 @@
       </w:pPr>
     </w:lvl>
   </w:abstractNum>
-  <w:abstractNum w:abstractNumId="43" w15:restartNumberingAfterBreak="0">
+  <w:abstractNum w:abstractNumId="44" w15:restartNumberingAfterBreak="0">
     <w:nsid w:val="5CE806B5"/>
     <w:multiLevelType w:val="hybridMultilevel"/>
     <w:tmpl w:val="9CA8520C"/>
@@ -25051,7 +25739,7 @@
       </w:pPr>
     </w:lvl>
   </w:abstractNum>
-  <w:abstractNum w:abstractNumId="44" w15:restartNumberingAfterBreak="0">
+  <w:abstractNum w:abstractNumId="45" w15:restartNumberingAfterBreak="0">
     <w:nsid w:val="62761F84"/>
     <w:multiLevelType w:val="hybridMultilevel"/>
     <w:tmpl w:val="59FEEA68"/>
@@ -25140,7 +25828,96 @@
       </w:pPr>
     </w:lvl>
   </w:abstractNum>
-  <w:abstractNum w:abstractNumId="45" w15:restartNumberingAfterBreak="0">
+  <w:abstractNum w:abstractNumId="46" w15:restartNumberingAfterBreak="0">
+    <w:nsid w:val="6A800CAC"/>
+    <w:multiLevelType w:val="hybridMultilevel"/>
+    <w:tmpl w:val="E7D2F444"/>
+    <w:lvl w:ilvl="0" w:tplc="0409000F">
+      <w:start w:val="1"/>
+      <w:numFmt w:val="decimal"/>
+      <w:lvlText w:val="%1."/>
+      <w:lvlJc w:val="left"/>
+      <w:pPr>
+        <w:ind w:left="720" w:hanging="360"/>
+      </w:pPr>
+      <w:rPr>
+        <w:rFonts w:hint="default"/>
+      </w:rPr>
+    </w:lvl>
+    <w:lvl w:ilvl="1" w:tplc="04090019">
+      <w:start w:val="1"/>
+      <w:numFmt w:val="lowerLetter"/>
+      <w:lvlText w:val="%2."/>
+      <w:lvlJc w:val="left"/>
+      <w:pPr>
+        <w:ind w:left="1440" w:hanging="360"/>
+      </w:pPr>
+    </w:lvl>
+    <w:lvl w:ilvl="2" w:tplc="0409001B" w:tentative="1">
+      <w:start w:val="1"/>
+      <w:numFmt w:val="lowerRoman"/>
+      <w:lvlText w:val="%3."/>
+      <w:lvlJc w:val="right"/>
+      <w:pPr>
+        <w:ind w:left="2160" w:hanging="180"/>
+      </w:pPr>
+    </w:lvl>
+    <w:lvl w:ilvl="3" w:tplc="0409000F" w:tentative="1">
+      <w:start w:val="1"/>
+      <w:numFmt w:val="decimal"/>
+      <w:lvlText w:val="%4."/>
+      <w:lvlJc w:val="left"/>
+      <w:pPr>
+        <w:ind w:left="2880" w:hanging="360"/>
+      </w:pPr>
+    </w:lvl>
+    <w:lvl w:ilvl="4" w:tplc="04090019" w:tentative="1">
+      <w:start w:val="1"/>
+      <w:numFmt w:val="lowerLetter"/>
+      <w:lvlText w:val="%5."/>
+      <w:lvlJc w:val="left"/>
+      <w:pPr>
+        <w:ind w:left="3600" w:hanging="360"/>
+      </w:pPr>
+    </w:lvl>
+    <w:lvl w:ilvl="5" w:tplc="0409001B" w:tentative="1">
+      <w:start w:val="1"/>
+      <w:numFmt w:val="lowerRoman"/>
+      <w:lvlText w:val="%6."/>
+      <w:lvlJc w:val="right"/>
+      <w:pPr>
+        <w:ind w:left="4320" w:hanging="180"/>
+      </w:pPr>
+    </w:lvl>
+    <w:lvl w:ilvl="6" w:tplc="0409000F" w:tentative="1">
+      <w:start w:val="1"/>
+      <w:numFmt w:val="decimal"/>
+      <w:lvlText w:val="%7."/>
+      <w:lvlJc w:val="left"/>
+      <w:pPr>
+        <w:ind w:left="5040" w:hanging="360"/>
+      </w:pPr>
+    </w:lvl>
+    <w:lvl w:ilvl="7" w:tplc="04090019" w:tentative="1">
+      <w:start w:val="1"/>
+      <w:numFmt w:val="lowerLetter"/>
+      <w:lvlText w:val="%8."/>
+      <w:lvlJc w:val="left"/>
+      <w:pPr>
+        <w:ind w:left="5760" w:hanging="360"/>
+      </w:pPr>
+    </w:lvl>
+    <w:lvl w:ilvl="8" w:tplc="0409001B" w:tentative="1">
+      <w:start w:val="1"/>
+      <w:numFmt w:val="lowerRoman"/>
+      <w:lvlText w:val="%9."/>
+      <w:lvlJc w:val="right"/>
+      <w:pPr>
+        <w:ind w:left="6480" w:hanging="180"/>
+      </w:pPr>
+    </w:lvl>
+  </w:abstractNum>
+  <w:abstractNum w:abstractNumId="47" w15:restartNumberingAfterBreak="0">
     <w:nsid w:val="6F316FAA"/>
     <w:multiLevelType w:val="hybridMultilevel"/>
     <w:tmpl w:val="2056F596"/>
@@ -25229,7 +26006,7 @@
       </w:pPr>
     </w:lvl>
   </w:abstractNum>
-  <w:abstractNum w:abstractNumId="46" w15:restartNumberingAfterBreak="0">
+  <w:abstractNum w:abstractNumId="48" w15:restartNumberingAfterBreak="0">
     <w:nsid w:val="71215023"/>
     <w:multiLevelType w:val="hybridMultilevel"/>
     <w:tmpl w:val="78000AD2"/>
@@ -25318,7 +26095,7 @@
       </w:pPr>
     </w:lvl>
   </w:abstractNum>
-  <w:abstractNum w:abstractNumId="47" w15:restartNumberingAfterBreak="0">
+  <w:abstractNum w:abstractNumId="49" w15:restartNumberingAfterBreak="0">
     <w:nsid w:val="714237E7"/>
     <w:multiLevelType w:val="hybridMultilevel"/>
     <w:tmpl w:val="2F203564"/>
@@ -25407,7 +26184,7 @@
       </w:pPr>
     </w:lvl>
   </w:abstractNum>
-  <w:abstractNum w:abstractNumId="48" w15:restartNumberingAfterBreak="0">
+  <w:abstractNum w:abstractNumId="50" w15:restartNumberingAfterBreak="0">
     <w:nsid w:val="73E61D2B"/>
     <w:multiLevelType w:val="hybridMultilevel"/>
     <w:tmpl w:val="A68E1748"/>
@@ -25496,7 +26273,7 @@
       </w:pPr>
     </w:lvl>
   </w:abstractNum>
-  <w:abstractNum w:abstractNumId="49" w15:restartNumberingAfterBreak="0">
+  <w:abstractNum w:abstractNumId="51" w15:restartNumberingAfterBreak="0">
     <w:nsid w:val="75E066DE"/>
     <w:multiLevelType w:val="hybridMultilevel"/>
     <w:tmpl w:val="51E06D28"/>
@@ -25585,7 +26362,7 @@
       </w:pPr>
     </w:lvl>
   </w:abstractNum>
-  <w:abstractNum w:abstractNumId="50" w15:restartNumberingAfterBreak="0">
+  <w:abstractNum w:abstractNumId="52" w15:restartNumberingAfterBreak="0">
     <w:nsid w:val="773F7463"/>
     <w:multiLevelType w:val="hybridMultilevel"/>
     <w:tmpl w:val="4F3ADAB4"/>
@@ -25674,7 +26451,7 @@
       </w:pPr>
     </w:lvl>
   </w:abstractNum>
-  <w:abstractNum w:abstractNumId="51" w15:restartNumberingAfterBreak="0">
+  <w:abstractNum w:abstractNumId="53" w15:restartNumberingAfterBreak="0">
     <w:nsid w:val="77803E8A"/>
     <w:multiLevelType w:val="hybridMultilevel"/>
     <w:tmpl w:val="30E655D0"/>
@@ -25766,7 +26543,7 @@
       </w:pPr>
     </w:lvl>
   </w:abstractNum>
-  <w:abstractNum w:abstractNumId="52" w15:restartNumberingAfterBreak="0">
+  <w:abstractNum w:abstractNumId="54" w15:restartNumberingAfterBreak="0">
     <w:nsid w:val="7D200844"/>
     <w:multiLevelType w:val="hybridMultilevel"/>
     <w:tmpl w:val="B906A054"/>
@@ -25856,7 +26633,7 @@
       </w:pPr>
     </w:lvl>
   </w:abstractNum>
-  <w:abstractNum w:abstractNumId="53" w15:restartNumberingAfterBreak="0">
+  <w:abstractNum w:abstractNumId="55" w15:restartNumberingAfterBreak="0">
     <w:nsid w:val="7D502BB3"/>
     <w:multiLevelType w:val="hybridMultilevel"/>
     <w:tmpl w:val="7A00B40A"/>
@@ -25945,7 +26722,7 @@
       </w:pPr>
     </w:lvl>
   </w:abstractNum>
-  <w:abstractNum w:abstractNumId="54" w15:restartNumberingAfterBreak="0">
+  <w:abstractNum w:abstractNumId="56" w15:restartNumberingAfterBreak="0">
     <w:nsid w:val="7E7C3EFE"/>
     <w:multiLevelType w:val="hybridMultilevel"/>
     <w:tmpl w:val="E16456A8"/>
@@ -26038,34 +26815,34 @@
     <w:abstractNumId w:val="6"/>
   </w:num>
   <w:num w:numId="2" w16cid:durableId="1134981439">
-    <w:abstractNumId w:val="39"/>
+    <w:abstractNumId w:val="40"/>
   </w:num>
   <w:num w:numId="3" w16cid:durableId="733357333">
-    <w:abstractNumId w:val="53"/>
+    <w:abstractNumId w:val="55"/>
   </w:num>
   <w:num w:numId="4" w16cid:durableId="604462856">
-    <w:abstractNumId w:val="17"/>
+    <w:abstractNumId w:val="18"/>
   </w:num>
   <w:num w:numId="5" w16cid:durableId="872109660">
-    <w:abstractNumId w:val="30"/>
+    <w:abstractNumId w:val="31"/>
   </w:num>
   <w:num w:numId="6" w16cid:durableId="750854786">
-    <w:abstractNumId w:val="34"/>
+    <w:abstractNumId w:val="35"/>
   </w:num>
   <w:num w:numId="7" w16cid:durableId="1964114844">
-    <w:abstractNumId w:val="47"/>
+    <w:abstractNumId w:val="49"/>
   </w:num>
   <w:num w:numId="8" w16cid:durableId="1690906155">
-    <w:abstractNumId w:val="13"/>
+    <w:abstractNumId w:val="14"/>
   </w:num>
   <w:num w:numId="9" w16cid:durableId="1265915937">
-    <w:abstractNumId w:val="14"/>
+    <w:abstractNumId w:val="15"/>
   </w:num>
   <w:num w:numId="10" w16cid:durableId="1665085460">
-    <w:abstractNumId w:val="36"/>
+    <w:abstractNumId w:val="37"/>
   </w:num>
   <w:num w:numId="11" w16cid:durableId="1184128870">
-    <w:abstractNumId w:val="35"/>
+    <w:abstractNumId w:val="36"/>
   </w:num>
   <w:num w:numId="12" w16cid:durableId="1415971263">
     <w:abstractNumId w:val="3"/>
@@ -26074,132 +26851,138 @@
     <w:abstractNumId w:val="2"/>
   </w:num>
   <w:num w:numId="14" w16cid:durableId="1271008153">
-    <w:abstractNumId w:val="25"/>
+    <w:abstractNumId w:val="26"/>
   </w:num>
   <w:num w:numId="15" w16cid:durableId="45186593">
-    <w:abstractNumId w:val="8"/>
+    <w:abstractNumId w:val="9"/>
   </w:num>
   <w:num w:numId="16" w16cid:durableId="2069768463">
-    <w:abstractNumId w:val="23"/>
+    <w:abstractNumId w:val="24"/>
   </w:num>
   <w:num w:numId="17" w16cid:durableId="851338034">
-    <w:abstractNumId w:val="43"/>
+    <w:abstractNumId w:val="44"/>
   </w:num>
   <w:num w:numId="18" w16cid:durableId="671183149">
-    <w:abstractNumId w:val="44"/>
+    <w:abstractNumId w:val="45"/>
   </w:num>
   <w:num w:numId="19" w16cid:durableId="585119122">
+    <w:abstractNumId w:val="11"/>
+  </w:num>
+  <w:num w:numId="20" w16cid:durableId="289014422">
+    <w:abstractNumId w:val="39"/>
+  </w:num>
+  <w:num w:numId="21" w16cid:durableId="512958401">
     <w:abstractNumId w:val="10"/>
   </w:num>
-  <w:num w:numId="20" w16cid:durableId="289014422">
-    <w:abstractNumId w:val="38"/>
-  </w:num>
-  <w:num w:numId="21" w16cid:durableId="512958401">
-    <w:abstractNumId w:val="9"/>
-  </w:num>
   <w:num w:numId="22" w16cid:durableId="809325518">
-    <w:abstractNumId w:val="28"/>
+    <w:abstractNumId w:val="29"/>
   </w:num>
   <w:num w:numId="23" w16cid:durableId="1510489386">
-    <w:abstractNumId w:val="19"/>
+    <w:abstractNumId w:val="20"/>
   </w:num>
   <w:num w:numId="24" w16cid:durableId="411895286">
     <w:abstractNumId w:val="4"/>
   </w:num>
   <w:num w:numId="25" w16cid:durableId="1136797508">
-    <w:abstractNumId w:val="42"/>
+    <w:abstractNumId w:val="43"/>
   </w:num>
   <w:num w:numId="26" w16cid:durableId="6493218">
     <w:abstractNumId w:val="0"/>
   </w:num>
   <w:num w:numId="27" w16cid:durableId="1144392701">
-    <w:abstractNumId w:val="11"/>
+    <w:abstractNumId w:val="12"/>
   </w:num>
   <w:num w:numId="28" w16cid:durableId="1617829111">
-    <w:abstractNumId w:val="32"/>
+    <w:abstractNumId w:val="33"/>
   </w:num>
   <w:num w:numId="29" w16cid:durableId="2146073001">
-    <w:abstractNumId w:val="50"/>
+    <w:abstractNumId w:val="52"/>
   </w:num>
   <w:num w:numId="30" w16cid:durableId="1401250389">
     <w:abstractNumId w:val="7"/>
   </w:num>
   <w:num w:numId="31" w16cid:durableId="1291209866">
+    <w:abstractNumId w:val="22"/>
+  </w:num>
+  <w:num w:numId="32" w16cid:durableId="28261362">
+    <w:abstractNumId w:val="56"/>
+  </w:num>
+  <w:num w:numId="33" w16cid:durableId="1709603162">
+    <w:abstractNumId w:val="38"/>
+  </w:num>
+  <w:num w:numId="34" w16cid:durableId="856114057">
+    <w:abstractNumId w:val="41"/>
+  </w:num>
+  <w:num w:numId="35" w16cid:durableId="1279987696">
+    <w:abstractNumId w:val="51"/>
+  </w:num>
+  <w:num w:numId="36" w16cid:durableId="886066801">
+    <w:abstractNumId w:val="54"/>
+  </w:num>
+  <w:num w:numId="37" w16cid:durableId="1559247193">
+    <w:abstractNumId w:val="32"/>
+  </w:num>
+  <w:num w:numId="38" w16cid:durableId="1580170592">
     <w:abstractNumId w:val="21"/>
   </w:num>
-  <w:num w:numId="32" w16cid:durableId="28261362">
-    <w:abstractNumId w:val="54"/>
-  </w:num>
-  <w:num w:numId="33" w16cid:durableId="1709603162">
-    <w:abstractNumId w:val="37"/>
-  </w:num>
-  <w:num w:numId="34" w16cid:durableId="856114057">
-    <w:abstractNumId w:val="40"/>
-  </w:num>
-  <w:num w:numId="35" w16cid:durableId="1279987696">
-    <w:abstractNumId w:val="49"/>
-  </w:num>
-  <w:num w:numId="36" w16cid:durableId="886066801">
-    <w:abstractNumId w:val="52"/>
-  </w:num>
-  <w:num w:numId="37" w16cid:durableId="1559247193">
-    <w:abstractNumId w:val="31"/>
-  </w:num>
-  <w:num w:numId="38" w16cid:durableId="1580170592">
-    <w:abstractNumId w:val="20"/>
-  </w:num>
   <w:num w:numId="39" w16cid:durableId="1297297241">
-    <w:abstractNumId w:val="15"/>
+    <w:abstractNumId w:val="16"/>
   </w:num>
   <w:num w:numId="40" w16cid:durableId="187914084">
-    <w:abstractNumId w:val="48"/>
+    <w:abstractNumId w:val="50"/>
   </w:num>
   <w:num w:numId="41" w16cid:durableId="1428162349">
-    <w:abstractNumId w:val="18"/>
+    <w:abstractNumId w:val="19"/>
   </w:num>
   <w:num w:numId="42" w16cid:durableId="1265072494">
-    <w:abstractNumId w:val="24"/>
+    <w:abstractNumId w:val="25"/>
   </w:num>
   <w:num w:numId="43" w16cid:durableId="1770929071">
-    <w:abstractNumId w:val="22"/>
+    <w:abstractNumId w:val="23"/>
   </w:num>
   <w:num w:numId="44" w16cid:durableId="662470189">
-    <w:abstractNumId w:val="33"/>
+    <w:abstractNumId w:val="34"/>
   </w:num>
   <w:num w:numId="45" w16cid:durableId="380372278">
-    <w:abstractNumId w:val="41"/>
+    <w:abstractNumId w:val="42"/>
   </w:num>
   <w:num w:numId="46" w16cid:durableId="904224675">
-    <w:abstractNumId w:val="27"/>
+    <w:abstractNumId w:val="28"/>
   </w:num>
   <w:num w:numId="47" w16cid:durableId="1533494344">
     <w:abstractNumId w:val="1"/>
   </w:num>
   <w:num w:numId="48" w16cid:durableId="672297780">
-    <w:abstractNumId w:val="26"/>
+    <w:abstractNumId w:val="27"/>
   </w:num>
   <w:num w:numId="49" w16cid:durableId="1940138640">
-    <w:abstractNumId w:val="29"/>
+    <w:abstractNumId w:val="30"/>
   </w:num>
   <w:num w:numId="50" w16cid:durableId="451217596">
-    <w:abstractNumId w:val="46"/>
+    <w:abstractNumId w:val="48"/>
   </w:num>
   <w:num w:numId="51" w16cid:durableId="556166891">
     <w:abstractNumId w:val="5"/>
   </w:num>
   <w:num w:numId="52" w16cid:durableId="346444578">
-    <w:abstractNumId w:val="51"/>
+    <w:abstractNumId w:val="53"/>
   </w:num>
   <w:num w:numId="53" w16cid:durableId="627973130">
-    <w:abstractNumId w:val="16"/>
+    <w:abstractNumId w:val="17"/>
   </w:num>
   <w:num w:numId="54" w16cid:durableId="92824644">
-    <w:abstractNumId w:val="12"/>
+    <w:abstractNumId w:val="13"/>
   </w:num>
   <w:num w:numId="55" w16cid:durableId="93408681">
-    <w:abstractNumId w:val="45"/>
+    <w:abstractNumId w:val="47"/>
   </w:num>
-  <w:numIdMacAtCleanup w:val="47"/>
+  <w:num w:numId="56" w16cid:durableId="109280123">
+    <w:abstractNumId w:val="46"/>
+  </w:num>
+  <w:num w:numId="57" w16cid:durableId="2123575610">
+    <w:abstractNumId w:val="8"/>
+  </w:num>
+  <w:numIdMacAtCleanup w:val="57"/>
 </w:numbering>
 </file>
 

</xml_diff>